<commit_message>
[7] New HashMap struct.
</commit_message>
<xml_diff>
--- a/src/assets/Transcription.docx
+++ b/src/assets/Transcription.docx
@@ -3217,7 +3217,23 @@
           <w:sz w:val="24"/>
           <w:szCs w:val="24"/>
         </w:rPr>
-        <w:t xml:space="preserve">, chevalier et cappitaine d’un grand nombre d’engloix et s’en allèrent mettre le siège à Oisy en Querasse en le penense sexuiane et le nuit de pasques fu fait traicté entre engloix et le cadet cappitaine dudit lieu que delivrer le chastel en leurs mains au Ve jour de may eustant après pasques et ainsi fu fait. </w:t>
+        <w:t>, chevalier et cappitaine d’un grand nombre d’engloix et s’en allèrent mettre le siège à Oisy en Querasse en le penense sexuiane et le nuit de pasques fu fait traict</w:t>
+      </w:r>
+      <w:r>
+        <w:rPr>
+          <w:rFonts w:ascii="Times New Roman" w:hAnsi="Times New Roman" w:cs="Times New Roman"/>
+          <w:sz w:val="24"/>
+          <w:szCs w:val="24"/>
+        </w:rPr>
+        <w:t>i</w:t>
+      </w:r>
+      <w:r>
+        <w:rPr>
+          <w:rFonts w:ascii="Times New Roman" w:hAnsi="Times New Roman" w:cs="Times New Roman"/>
+          <w:sz w:val="24"/>
+          <w:szCs w:val="24"/>
+        </w:rPr>
+        <w:t xml:space="preserve">é entre engloix et le cadet cappitaine dudit lieu que delivrer le chastel en leurs mains au Ve jour de may eustant après pasques et ainsi fu fait. </w:t>
       </w:r>
     </w:p>
     <w:p>
@@ -3653,7 +3669,23 @@
           <w:sz w:val="24"/>
           <w:szCs w:val="24"/>
         </w:rPr>
-        <w:t xml:space="preserve"> lequel [f. 448.r] Potton prist traicté avec le duc de Luxembourg</w:t>
+        <w:t xml:space="preserve"> lequel [f. 448.r] Potton prist traict</w:t>
+      </w:r>
+      <w:r>
+        <w:rPr>
+          <w:rFonts w:ascii="Times New Roman" w:hAnsi="Times New Roman" w:cs="Times New Roman"/>
+          <w:sz w:val="24"/>
+          <w:szCs w:val="24"/>
+        </w:rPr>
+        <w:t>i</w:t>
+      </w:r>
+      <w:r>
+        <w:rPr>
+          <w:rFonts w:ascii="Times New Roman" w:hAnsi="Times New Roman" w:cs="Times New Roman"/>
+          <w:sz w:val="24"/>
+          <w:szCs w:val="24"/>
+        </w:rPr>
+        <w:t>é avec le duc de Luxembourg</w:t>
       </w:r>
       <w:r>
         <w:rPr>
@@ -3686,7 +3718,23 @@
           <w:sz w:val="24"/>
           <w:szCs w:val="24"/>
         </w:rPr>
-        <w:t xml:space="preserve"> rendy prisonnier et fu le traicté tel que iceluy Potton et tous ceulx de </w:t>
+        <w:t xml:space="preserve"> rendy prisonnier et fu le traict</w:t>
+      </w:r>
+      <w:r>
+        <w:rPr>
+          <w:rFonts w:ascii="Times New Roman" w:hAnsi="Times New Roman" w:cs="Times New Roman"/>
+          <w:sz w:val="24"/>
+          <w:szCs w:val="24"/>
+        </w:rPr>
+        <w:t>i</w:t>
+      </w:r>
+      <w:r>
+        <w:rPr>
+          <w:rFonts w:ascii="Times New Roman" w:hAnsi="Times New Roman" w:cs="Times New Roman"/>
+          <w:sz w:val="24"/>
+          <w:szCs w:val="24"/>
+        </w:rPr>
+        <w:t xml:space="preserve">é tel que iceluy Potton et tous ceulx de </w:t>
       </w:r>
       <w:r>
         <w:rPr>
@@ -4038,7 +4086,23 @@
           <w:sz w:val="24"/>
           <w:szCs w:val="24"/>
         </w:rPr>
-        <w:t xml:space="preserve">En ce moix meisines par ledit régent de France fu le siège remis devant Yvry et de puissance fu bien tost la ville ganigné mais le chastel se tint euir troix sepnames et puis prirent traicté audit régent deulx rendre et linver ledit chastel du ras que dedans ung moix il ne soit combatans dudit roy Charles ou des siens et de ce linverent hostages sonffisses et par ainsi se leva ledit siège. </w:t>
+        <w:t>En ce moix meisines par ledit régent de France fu le siège remis devant Yvry et de puissance fu bien tost la ville ganigné mais le chastel se tint euir troix sepnames et puis prirent traict</w:t>
+      </w:r>
+      <w:r>
+        <w:rPr>
+          <w:rFonts w:ascii="Times New Roman" w:hAnsi="Times New Roman" w:cs="Times New Roman"/>
+          <w:sz w:val="24"/>
+          <w:szCs w:val="24"/>
+        </w:rPr>
+        <w:t>i</w:t>
+      </w:r>
+      <w:r>
+        <w:rPr>
+          <w:rFonts w:ascii="Times New Roman" w:hAnsi="Times New Roman" w:cs="Times New Roman"/>
+          <w:sz w:val="24"/>
+          <w:szCs w:val="24"/>
+        </w:rPr>
+        <w:t xml:space="preserve">é audit régent deulx rendre et linver ledit chastel du ras que dedans ung moix il ne soit combatans dudit roy Charles ou des siens et de ce linverent hostages sonffisses et par ainsi se leva ledit siège. </w:t>
       </w:r>
     </w:p>
     <w:p>
@@ -4081,7 +4145,23 @@
           <w:sz w:val="24"/>
           <w:szCs w:val="24"/>
         </w:rPr>
-        <w:t xml:space="preserve">[..] jour apr tel traicté que tous ceulx de dedans s’en partirent en pur les ponpoms exepté ceux qui s’en partirent à Chalon et fu mise la ville en la main de messire Jehan de Luxembourg. </w:t>
+        <w:t>[..] jour apr tel traict</w:t>
+      </w:r>
+      <w:r>
+        <w:rPr>
+          <w:rFonts w:ascii="Times New Roman" w:hAnsi="Times New Roman" w:cs="Times New Roman"/>
+          <w:sz w:val="24"/>
+          <w:szCs w:val="24"/>
+        </w:rPr>
+        <w:t>i</w:t>
+      </w:r>
+      <w:r>
+        <w:rPr>
+          <w:rFonts w:ascii="Times New Roman" w:hAnsi="Times New Roman" w:cs="Times New Roman"/>
+          <w:sz w:val="24"/>
+          <w:szCs w:val="24"/>
+        </w:rPr>
+        <w:t xml:space="preserve">é que tous ceulx de dedans s’en partirent en pur les ponpoms exepté ceux qui s’en partirent à Chalon et fu mise la ville en la main de messire Jehan de Luxembourg. </w:t>
       </w:r>
     </w:p>
     <w:p>
@@ -6258,7 +6338,23 @@
           <w:szCs w:val="24"/>
         </w:rPr>
         <w:lastRenderedPageBreak/>
-        <w:t>Arrivez le my mois dde septembre, fu le traicté fait et a</w:t>
+        <w:t>Arrivez le my mois dde septembre, fu le traict</w:t>
+      </w:r>
+      <w:r>
+        <w:rPr>
+          <w:rFonts w:ascii="Times New Roman" w:hAnsi="Times New Roman" w:cs="Times New Roman"/>
+          <w:sz w:val="24"/>
+          <w:szCs w:val="24"/>
+        </w:rPr>
+        <w:t>i</w:t>
+      </w:r>
+      <w:r>
+        <w:rPr>
+          <w:rFonts w:ascii="Times New Roman" w:hAnsi="Times New Roman" w:cs="Times New Roman"/>
+          <w:sz w:val="24"/>
+          <w:szCs w:val="24"/>
+        </w:rPr>
+        <w:t>é fait et a</w:t>
       </w:r>
       <w:r>
         <w:rPr>
@@ -6301,7 +6397,23 @@
           <w:sz w:val="24"/>
           <w:szCs w:val="24"/>
         </w:rPr>
-        <w:t xml:space="preserve"> du traicté de Guise de mot à mot.</w:t>
+        <w:t xml:space="preserve"> du traict</w:t>
+      </w:r>
+      <w:r>
+        <w:rPr>
+          <w:rFonts w:ascii="Times New Roman" w:hAnsi="Times New Roman" w:cs="Times New Roman"/>
+          <w:sz w:val="24"/>
+          <w:szCs w:val="24"/>
+        </w:rPr>
+        <w:t>i</w:t>
+      </w:r>
+      <w:r>
+        <w:rPr>
+          <w:rFonts w:ascii="Times New Roman" w:hAnsi="Times New Roman" w:cs="Times New Roman"/>
+          <w:sz w:val="24"/>
+          <w:szCs w:val="24"/>
+        </w:rPr>
+        <w:t>é de Guise de mot à mot.</w:t>
       </w:r>
     </w:p>
     <w:p>
@@ -6343,7 +6455,23 @@
           <w:sz w:val="24"/>
           <w:szCs w:val="24"/>
         </w:rPr>
-        <w:t xml:space="preserve">Savoir faisons que aujour dhuy avons traicté apointié et accordé es noms que dit est avec Jehan de Proisy, gouverneur et cappitaine dela ville et chastel de Guise, les gens de l’église gentilz hommes, compaignons de gherre, manans et habitans d’iceulx ville et chastel, et par ces présentes traictons apointons et acordons soubz les condicions moiens convenences et promesses cy après déclarées. </w:t>
+        <w:t>Savoir faisons que aujour dhuy avons traict</w:t>
+      </w:r>
+      <w:r>
+        <w:rPr>
+          <w:rFonts w:ascii="Times New Roman" w:hAnsi="Times New Roman" w:cs="Times New Roman"/>
+          <w:sz w:val="24"/>
+          <w:szCs w:val="24"/>
+        </w:rPr>
+        <w:t>i</w:t>
+      </w:r>
+      <w:r>
+        <w:rPr>
+          <w:rFonts w:ascii="Times New Roman" w:hAnsi="Times New Roman" w:cs="Times New Roman"/>
+          <w:sz w:val="24"/>
+          <w:szCs w:val="24"/>
+        </w:rPr>
+        <w:t xml:space="preserve">é apointié et accordé es noms que dit est avec Jehan de Proisy, gouverneur et cappitaine dela ville et chastel de Guise, les gens de l’église gentilz hommes, compaignons de gherre, manans et habitans d’iceulx ville et chastel, et par ces présentes traictons apointons et acordons soubz les condicions moiens convenences et promesses cy après déclarées. </w:t>
       </w:r>
     </w:p>
     <w:p>
@@ -6828,7 +6956,23 @@
           <w:sz w:val="24"/>
           <w:szCs w:val="24"/>
         </w:rPr>
-        <w:t xml:space="preserve">Item – Se les preinces ou seigneurs du party que lesdis de Guise tiennent ou leurs commis ou députés venoient pour combatre ainsi que dit est et ilz estoient desconfis ou se tournoient en fuite lesdis de Guise seront tenus de nous rendre et délivrer iceulx ville et chastel. </w:t>
+        <w:t>Item – Se les princes ou seigneurs du party que lesdis de Guise tiennent ou leurs commis ou députés venoient pour combatre ainsi que dit est et ilz estoient desconfis ou se tournoient en fu</w:t>
+      </w:r>
+      <w:r>
+        <w:rPr>
+          <w:rFonts w:ascii="Times New Roman" w:hAnsi="Times New Roman" w:cs="Times New Roman"/>
+          <w:sz w:val="24"/>
+          <w:szCs w:val="24"/>
+        </w:rPr>
+        <w:t>y</w:t>
+      </w:r>
+      <w:r>
+        <w:rPr>
+          <w:rFonts w:ascii="Times New Roman" w:hAnsi="Times New Roman" w:cs="Times New Roman"/>
+          <w:sz w:val="24"/>
+          <w:szCs w:val="24"/>
+        </w:rPr>
+        <w:t xml:space="preserve">te lesdis de Guise seront tenus de nous rendre et délivrer iceulx ville et chastel. </w:t>
       </w:r>
     </w:p>
     <w:p>
@@ -6846,7 +6990,151 @@
           <w:sz w:val="24"/>
           <w:szCs w:val="24"/>
         </w:rPr>
-        <w:t xml:space="preserve">Item – Ou cas que nous l’un de nous ou autres commis de par le roy de France d’Engleterre seront desconfis en bataille, ou que comparoir n’y oseront sur ledit lieu et place pour combatre audit premier jour de march, nous erons tenus de rendre baillier et délivrer audis de Guise sans aulcune difficulté les ostages et seurtez que pour la reddicion desdis ville et chastel nous auevoient par eulx esté bailliés. </w:t>
+        <w:t xml:space="preserve">Item – Ou cas que nous l’un de nous ou </w:t>
+      </w:r>
+      <w:r>
+        <w:rPr>
+          <w:rFonts w:ascii="Times New Roman" w:hAnsi="Times New Roman" w:cs="Times New Roman"/>
+          <w:sz w:val="24"/>
+          <w:szCs w:val="24"/>
+        </w:rPr>
+        <w:t xml:space="preserve">les députés de nous l’’un de nous ou autres commis </w:t>
+      </w:r>
+      <w:r>
+        <w:rPr>
+          <w:rFonts w:ascii="Times New Roman" w:hAnsi="Times New Roman" w:cs="Times New Roman"/>
+          <w:sz w:val="24"/>
+          <w:szCs w:val="24"/>
+        </w:rPr>
+        <w:t>de par le roy de France d’Engleterre seron</w:t>
+      </w:r>
+      <w:r>
+        <w:rPr>
+          <w:rFonts w:ascii="Times New Roman" w:hAnsi="Times New Roman" w:cs="Times New Roman"/>
+          <w:sz w:val="24"/>
+          <w:szCs w:val="24"/>
+        </w:rPr>
+        <w:t>s</w:t>
+      </w:r>
+      <w:r>
+        <w:rPr>
+          <w:rFonts w:ascii="Times New Roman" w:hAnsi="Times New Roman" w:cs="Times New Roman"/>
+          <w:sz w:val="24"/>
+          <w:szCs w:val="24"/>
+        </w:rPr>
+        <w:t xml:space="preserve"> desconfis en bataille, ou que comparoir n’y os</w:t>
+      </w:r>
+      <w:r>
+        <w:rPr>
+          <w:rFonts w:ascii="Times New Roman" w:hAnsi="Times New Roman" w:cs="Times New Roman"/>
+          <w:sz w:val="24"/>
+          <w:szCs w:val="24"/>
+        </w:rPr>
+        <w:t>i</w:t>
+      </w:r>
+      <w:r>
+        <w:rPr>
+          <w:rFonts w:ascii="Times New Roman" w:hAnsi="Times New Roman" w:cs="Times New Roman"/>
+          <w:sz w:val="24"/>
+          <w:szCs w:val="24"/>
+        </w:rPr>
+        <w:t>ont sur l</w:t>
+      </w:r>
+      <w:r>
+        <w:rPr>
+          <w:rFonts w:ascii="Times New Roman" w:hAnsi="Times New Roman" w:cs="Times New Roman"/>
+          <w:sz w:val="24"/>
+          <w:szCs w:val="24"/>
+        </w:rPr>
+        <w:t>a</w:t>
+      </w:r>
+      <w:r>
+        <w:rPr>
+          <w:rFonts w:ascii="Times New Roman" w:hAnsi="Times New Roman" w:cs="Times New Roman"/>
+          <w:sz w:val="24"/>
+          <w:szCs w:val="24"/>
+        </w:rPr>
+        <w:t>dit</w:t>
+      </w:r>
+      <w:r>
+        <w:rPr>
+          <w:rFonts w:ascii="Times New Roman" w:hAnsi="Times New Roman" w:cs="Times New Roman"/>
+          <w:sz w:val="24"/>
+          <w:szCs w:val="24"/>
+        </w:rPr>
+        <w:t xml:space="preserve">e </w:t>
+      </w:r>
+      <w:r>
+        <w:rPr>
+          <w:rFonts w:ascii="Times New Roman" w:hAnsi="Times New Roman" w:cs="Times New Roman"/>
+          <w:sz w:val="24"/>
+          <w:szCs w:val="24"/>
+        </w:rPr>
+        <w:t xml:space="preserve">place pour combatre audit premier jour de march, nous </w:t>
+      </w:r>
+      <w:r>
+        <w:rPr>
+          <w:rFonts w:ascii="Times New Roman" w:hAnsi="Times New Roman" w:cs="Times New Roman"/>
+          <w:sz w:val="24"/>
+          <w:szCs w:val="24"/>
+        </w:rPr>
+        <w:t>s</w:t>
+      </w:r>
+      <w:r>
+        <w:rPr>
+          <w:rFonts w:ascii="Times New Roman" w:hAnsi="Times New Roman" w:cs="Times New Roman"/>
+          <w:sz w:val="24"/>
+          <w:szCs w:val="24"/>
+        </w:rPr>
+        <w:t xml:space="preserve">erons tenus de rendre baillier et délivrer audis de Guise sans aulcune difficulté les </w:t>
+      </w:r>
+      <w:r>
+        <w:rPr>
+          <w:rFonts w:ascii="Times New Roman" w:hAnsi="Times New Roman" w:cs="Times New Roman"/>
+          <w:sz w:val="24"/>
+          <w:szCs w:val="24"/>
+        </w:rPr>
+        <w:t>h</w:t>
+      </w:r>
+      <w:r>
+        <w:rPr>
+          <w:rFonts w:ascii="Times New Roman" w:hAnsi="Times New Roman" w:cs="Times New Roman"/>
+          <w:sz w:val="24"/>
+          <w:szCs w:val="24"/>
+        </w:rPr>
+        <w:t>ostages et seur</w:t>
+      </w:r>
+      <w:r>
+        <w:rPr>
+          <w:rFonts w:ascii="Times New Roman" w:hAnsi="Times New Roman" w:cs="Times New Roman"/>
+          <w:sz w:val="24"/>
+          <w:szCs w:val="24"/>
+        </w:rPr>
+        <w:t>e</w:t>
+      </w:r>
+      <w:r>
+        <w:rPr>
+          <w:rFonts w:ascii="Times New Roman" w:hAnsi="Times New Roman" w:cs="Times New Roman"/>
+          <w:sz w:val="24"/>
+          <w:szCs w:val="24"/>
+        </w:rPr>
+        <w:t>te</w:t>
+      </w:r>
+      <w:r>
+        <w:rPr>
+          <w:rFonts w:ascii="Times New Roman" w:hAnsi="Times New Roman" w:cs="Times New Roman"/>
+          <w:sz w:val="24"/>
+          <w:szCs w:val="24"/>
+        </w:rPr>
+        <w:t>s</w:t>
+      </w:r>
+      <w:r>
+        <w:rPr>
+          <w:rFonts w:ascii="Times New Roman" w:hAnsi="Times New Roman" w:cs="Times New Roman"/>
+          <w:sz w:val="24"/>
+          <w:szCs w:val="24"/>
+        </w:rPr>
+        <w:t xml:space="preserve"> que pour la reddicion desdis ville et chastel nous auevoient par eulx esté bailliés. </w:t>
       </w:r>
     </w:p>
     <w:p>
@@ -6864,15 +7152,111 @@
           <w:sz w:val="24"/>
           <w:szCs w:val="24"/>
         </w:rPr>
-        <w:t xml:space="preserve">Item – Monditseigneur le régent et monditseigneur de Bourgogne ou l’un d’eux et les commis d’eulx ou de l’un deulx nous ou l’un de nous, serons tenus d’estre et comparoir sur ladite place en telle puissance que bon lui samblera et tenir journée tout le premier jour de march, c’est assavoir </w:t>
-      </w:r>
-      <w:r>
-        <w:rPr>
-          <w:rFonts w:ascii="Times New Roman" w:hAnsi="Times New Roman" w:cs="Times New Roman"/>
-          <w:sz w:val="24"/>
-          <w:szCs w:val="24"/>
-        </w:rPr>
-        <w:t>depuis l’heure de prime</w:t>
+        <w:t>Item – Mondit</w:t>
+      </w:r>
+      <w:r>
+        <w:rPr>
+          <w:rFonts w:ascii="Times New Roman" w:hAnsi="Times New Roman" w:cs="Times New Roman"/>
+          <w:sz w:val="24"/>
+          <w:szCs w:val="24"/>
+        </w:rPr>
+        <w:t xml:space="preserve"> </w:t>
+      </w:r>
+      <w:r>
+        <w:rPr>
+          <w:rFonts w:ascii="Times New Roman" w:hAnsi="Times New Roman" w:cs="Times New Roman"/>
+          <w:sz w:val="24"/>
+          <w:szCs w:val="24"/>
+        </w:rPr>
+        <w:t>seigneur le régent et mondit</w:t>
+      </w:r>
+      <w:r>
+        <w:rPr>
+          <w:rFonts w:ascii="Times New Roman" w:hAnsi="Times New Roman" w:cs="Times New Roman"/>
+          <w:sz w:val="24"/>
+          <w:szCs w:val="24"/>
+        </w:rPr>
+        <w:t xml:space="preserve"> </w:t>
+      </w:r>
+      <w:r>
+        <w:rPr>
+          <w:rFonts w:ascii="Times New Roman" w:hAnsi="Times New Roman" w:cs="Times New Roman"/>
+          <w:sz w:val="24"/>
+          <w:szCs w:val="24"/>
+        </w:rPr>
+        <w:t>seigneur de Bourgogne ou l’un d’eu</w:t>
+      </w:r>
+      <w:r>
+        <w:rPr>
+          <w:rFonts w:ascii="Times New Roman" w:hAnsi="Times New Roman" w:cs="Times New Roman"/>
+          <w:sz w:val="24"/>
+          <w:szCs w:val="24"/>
+        </w:rPr>
+        <w:t>lz</w:t>
+      </w:r>
+      <w:r>
+        <w:rPr>
+          <w:rFonts w:ascii="Times New Roman" w:hAnsi="Times New Roman" w:cs="Times New Roman"/>
+          <w:sz w:val="24"/>
+          <w:szCs w:val="24"/>
+        </w:rPr>
+        <w:t xml:space="preserve"> </w:t>
+      </w:r>
+      <w:r>
+        <w:rPr>
+          <w:rFonts w:ascii="Times New Roman" w:hAnsi="Times New Roman" w:cs="Times New Roman"/>
+          <w:sz w:val="24"/>
+          <w:szCs w:val="24"/>
+        </w:rPr>
+        <w:t>ou</w:t>
+      </w:r>
+      <w:r>
+        <w:rPr>
+          <w:rFonts w:ascii="Times New Roman" w:hAnsi="Times New Roman" w:cs="Times New Roman"/>
+          <w:sz w:val="24"/>
+          <w:szCs w:val="24"/>
+        </w:rPr>
+        <w:t xml:space="preserve"> les commis d’eulx ou de l’un deulx nous ou l’un de nous,</w:t>
+      </w:r>
+      <w:r>
+        <w:rPr>
+          <w:rFonts w:ascii="Times New Roman" w:hAnsi="Times New Roman" w:cs="Times New Roman"/>
+          <w:sz w:val="24"/>
+          <w:szCs w:val="24"/>
+        </w:rPr>
+        <w:t xml:space="preserve"> et les commis de nous ou de l’un de nous, </w:t>
+      </w:r>
+      <w:r>
+        <w:rPr>
+          <w:rFonts w:ascii="Times New Roman" w:hAnsi="Times New Roman" w:cs="Times New Roman"/>
+          <w:sz w:val="24"/>
+          <w:szCs w:val="24"/>
+        </w:rPr>
+        <w:t xml:space="preserve"> serons tenus d’estre et comparoir sur ladite place en telle puissance que bon lui samblera et tenir journée tout le</w:t>
+      </w:r>
+      <w:r>
+        <w:rPr>
+          <w:rFonts w:ascii="Times New Roman" w:hAnsi="Times New Roman" w:cs="Times New Roman"/>
+          <w:sz w:val="24"/>
+          <w:szCs w:val="24"/>
+        </w:rPr>
+        <w:t>dis</w:t>
+      </w:r>
+      <w:r>
+        <w:rPr>
+          <w:rFonts w:ascii="Times New Roman" w:hAnsi="Times New Roman" w:cs="Times New Roman"/>
+          <w:sz w:val="24"/>
+          <w:szCs w:val="24"/>
+        </w:rPr>
+        <w:t xml:space="preserve"> premier jour de march, c’est assavoir </w:t>
+      </w:r>
+      <w:r>
+        <w:rPr>
+          <w:rFonts w:ascii="Times New Roman" w:hAnsi="Times New Roman" w:cs="Times New Roman"/>
+          <w:sz w:val="24"/>
+          <w:szCs w:val="24"/>
+        </w:rPr>
+        <w:t>depuis heure de prime</w:t>
       </w:r>
       <w:r>
         <w:rPr>
@@ -6889,7 +7273,55 @@
           <w:sz w:val="24"/>
           <w:szCs w:val="24"/>
         </w:rPr>
-        <w:t xml:space="preserve"> jusques à soleil couchant cedit jour et se combatus ou vaincus n’estions lesdis de Guise seront tenus incontinent après soleil couchié sans aucune difficulté fraude ou mal engin nous baillier et délivrer lesdites ville et chastel en recevant de nous lesdis hostaiges. </w:t>
+        <w:t xml:space="preserve"> jusques à soleil couchant cedit jour et se combatus ou vaincus n’estions lesdis de Guise seront tenus incontinent après soleil couchié </w:t>
+      </w:r>
+      <w:r>
+        <w:rPr>
+          <w:rFonts w:ascii="Times New Roman" w:hAnsi="Times New Roman" w:cs="Times New Roman"/>
+          <w:sz w:val="24"/>
+          <w:szCs w:val="24"/>
+        </w:rPr>
+        <w:t>rendre,</w:t>
+      </w:r>
+      <w:r>
+        <w:rPr>
+          <w:rFonts w:ascii="Times New Roman" w:hAnsi="Times New Roman" w:cs="Times New Roman"/>
+          <w:sz w:val="24"/>
+          <w:szCs w:val="24"/>
+        </w:rPr>
+        <w:t xml:space="preserve"> baillier et délivrer</w:t>
+      </w:r>
+      <w:r>
+        <w:rPr>
+          <w:rFonts w:ascii="Times New Roman" w:hAnsi="Times New Roman" w:cs="Times New Roman"/>
+          <w:sz w:val="24"/>
+          <w:szCs w:val="24"/>
+        </w:rPr>
+        <w:t xml:space="preserve"> sans aucune difficulté fraude ou mal engin</w:t>
+      </w:r>
+      <w:r>
+        <w:rPr>
+          <w:rFonts w:ascii="Times New Roman" w:hAnsi="Times New Roman" w:cs="Times New Roman"/>
+          <w:sz w:val="24"/>
+          <w:szCs w:val="24"/>
+        </w:rPr>
+        <w:t xml:space="preserve"> lesdi</w:t>
+      </w:r>
+      <w:r>
+        <w:rPr>
+          <w:rFonts w:ascii="Times New Roman" w:hAnsi="Times New Roman" w:cs="Times New Roman"/>
+          <w:sz w:val="24"/>
+          <w:szCs w:val="24"/>
+        </w:rPr>
+        <w:t>s</w:t>
+      </w:r>
+      <w:r>
+        <w:rPr>
+          <w:rFonts w:ascii="Times New Roman" w:hAnsi="Times New Roman" w:cs="Times New Roman"/>
+          <w:sz w:val="24"/>
+          <w:szCs w:val="24"/>
+        </w:rPr>
+        <w:t xml:space="preserve"> ville et chastel en recevant de nous lesdis hostages. </w:t>
       </w:r>
     </w:p>
     <w:p>
@@ -6908,7 +7340,183 @@
           <w:szCs w:val="24"/>
         </w:rPr>
         <w:lastRenderedPageBreak/>
-        <w:t xml:space="preserve">Item – Se pendant ladite composicion et ung mois après, ledit gouverneur et tous autres estans es dite ville et chastel gens de quelque estat qu’ilz soient s’en volent partir pour aller ensemble ou à part oultre rivière de Saine devers leurs princes ou ailleurs en place tenant [f. 453.v] le partie ilz le pourront faire et emporter et faire emmener avec eux tous leurs chevaulx armeures, bagaiges et autres biens meubles. Et pour tout ce faire seurement leur baillerons et ferons baillier par monditseigneur le régent se requis en sommes bons saufconduits souffians et vaillables avec conduit se ilz se partoient ensemble oultre la somme de vins personnes et se aucuns vouloient aller hors du roiaume, fust en Haynau ou autre part faire le porroient à leurs perilz. </w:t>
+        <w:t xml:space="preserve">Item – Se pendant </w:t>
+      </w:r>
+      <w:r>
+        <w:rPr>
+          <w:rFonts w:ascii="Times New Roman" w:hAnsi="Times New Roman" w:cs="Times New Roman"/>
+          <w:sz w:val="24"/>
+          <w:szCs w:val="24"/>
+        </w:rPr>
+        <w:t>icelle</w:t>
+      </w:r>
+      <w:r>
+        <w:rPr>
+          <w:rFonts w:ascii="Times New Roman" w:hAnsi="Times New Roman" w:cs="Times New Roman"/>
+          <w:sz w:val="24"/>
+          <w:szCs w:val="24"/>
+        </w:rPr>
+        <w:t xml:space="preserve"> composicion et ung mois aprè</w:t>
+      </w:r>
+      <w:r>
+        <w:rPr>
+          <w:rFonts w:ascii="Times New Roman" w:hAnsi="Times New Roman" w:cs="Times New Roman"/>
+          <w:sz w:val="24"/>
+          <w:szCs w:val="24"/>
+        </w:rPr>
+        <w:t>z</w:t>
+      </w:r>
+      <w:r>
+        <w:rPr>
+          <w:rFonts w:ascii="Times New Roman" w:hAnsi="Times New Roman" w:cs="Times New Roman"/>
+          <w:sz w:val="24"/>
+          <w:szCs w:val="24"/>
+        </w:rPr>
+        <w:t>, ledi</w:t>
+      </w:r>
+      <w:r>
+        <w:rPr>
+          <w:rFonts w:ascii="Times New Roman" w:hAnsi="Times New Roman" w:cs="Times New Roman"/>
+          <w:sz w:val="24"/>
+          <w:szCs w:val="24"/>
+        </w:rPr>
+        <w:t>s</w:t>
+      </w:r>
+      <w:r>
+        <w:rPr>
+          <w:rFonts w:ascii="Times New Roman" w:hAnsi="Times New Roman" w:cs="Times New Roman"/>
+          <w:sz w:val="24"/>
+          <w:szCs w:val="24"/>
+        </w:rPr>
+        <w:t xml:space="preserve"> gouverneur et tous autres estans es dite ville et chastel gens de quelque estat qu’ilz soient s’en v</w:t>
+      </w:r>
+      <w:r>
+        <w:rPr>
+          <w:rFonts w:ascii="Times New Roman" w:hAnsi="Times New Roman" w:cs="Times New Roman"/>
+          <w:sz w:val="24"/>
+          <w:szCs w:val="24"/>
+        </w:rPr>
+        <w:t>eu</w:t>
+      </w:r>
+      <w:r>
+        <w:rPr>
+          <w:rFonts w:ascii="Times New Roman" w:hAnsi="Times New Roman" w:cs="Times New Roman"/>
+          <w:sz w:val="24"/>
+          <w:szCs w:val="24"/>
+        </w:rPr>
+        <w:t>lent partir pour aller ensemble ou à part oultre rivière de Saine devers leurs princes ou ailleurs en place tenant [f. 453.v] le partie ilz le porront faire et emporter et faire emmener avec eux tous leurs chevaulx armures, bagages et autres biens meubles. Et pour tout ce faire seurement leur baillerons et ferons baillier par mondit</w:t>
+      </w:r>
+      <w:r>
+        <w:rPr>
+          <w:rFonts w:ascii="Times New Roman" w:hAnsi="Times New Roman" w:cs="Times New Roman"/>
+          <w:sz w:val="24"/>
+          <w:szCs w:val="24"/>
+        </w:rPr>
+        <w:t xml:space="preserve"> </w:t>
+      </w:r>
+      <w:r>
+        <w:rPr>
+          <w:rFonts w:ascii="Times New Roman" w:hAnsi="Times New Roman" w:cs="Times New Roman"/>
+          <w:sz w:val="24"/>
+          <w:szCs w:val="24"/>
+        </w:rPr>
+        <w:t xml:space="preserve">seigneur le régent se requis en sommes bons saufconduis souffians et </w:t>
+      </w:r>
+      <w:r>
+        <w:rPr>
+          <w:rFonts w:ascii="Times New Roman" w:hAnsi="Times New Roman" w:cs="Times New Roman"/>
+          <w:sz w:val="24"/>
+          <w:szCs w:val="24"/>
+        </w:rPr>
+        <w:t>b</w:t>
+      </w:r>
+      <w:r>
+        <w:rPr>
+          <w:rFonts w:ascii="Times New Roman" w:hAnsi="Times New Roman" w:cs="Times New Roman"/>
+          <w:sz w:val="24"/>
+          <w:szCs w:val="24"/>
+        </w:rPr>
+        <w:t>aillables avec conduit s</w:t>
+      </w:r>
+      <w:r>
+        <w:rPr>
+          <w:rFonts w:ascii="Times New Roman" w:hAnsi="Times New Roman" w:cs="Times New Roman"/>
+          <w:sz w:val="24"/>
+          <w:szCs w:val="24"/>
+        </w:rPr>
+        <w:t>’</w:t>
+      </w:r>
+      <w:r>
+        <w:rPr>
+          <w:rFonts w:ascii="Times New Roman" w:hAnsi="Times New Roman" w:cs="Times New Roman"/>
+          <w:sz w:val="24"/>
+          <w:szCs w:val="24"/>
+        </w:rPr>
+        <w:t xml:space="preserve">ilz se partoient ensemble oultre </w:t>
+      </w:r>
+      <w:r>
+        <w:rPr>
+          <w:rFonts w:ascii="Times New Roman" w:hAnsi="Times New Roman" w:cs="Times New Roman"/>
+          <w:sz w:val="24"/>
+          <w:szCs w:val="24"/>
+        </w:rPr>
+        <w:t xml:space="preserve">nombre </w:t>
+      </w:r>
+      <w:r>
+        <w:rPr>
+          <w:rFonts w:ascii="Times New Roman" w:hAnsi="Times New Roman" w:cs="Times New Roman"/>
+          <w:sz w:val="24"/>
+          <w:szCs w:val="24"/>
+        </w:rPr>
+        <w:t xml:space="preserve">de </w:t>
+      </w:r>
+      <w:r>
+        <w:rPr>
+          <w:rFonts w:ascii="Times New Roman" w:hAnsi="Times New Roman" w:cs="Times New Roman"/>
+          <w:sz w:val="24"/>
+          <w:szCs w:val="24"/>
+        </w:rPr>
+        <w:t>XX</w:t>
+      </w:r>
+      <w:r>
+        <w:rPr>
+          <w:rFonts w:ascii="Times New Roman" w:hAnsi="Times New Roman" w:cs="Times New Roman"/>
+          <w:sz w:val="24"/>
+          <w:szCs w:val="24"/>
+        </w:rPr>
+        <w:t xml:space="preserve"> personnes et se aucuns voloient aller hors du ro</w:t>
+      </w:r>
+      <w:r>
+        <w:rPr>
+          <w:rFonts w:ascii="Times New Roman" w:hAnsi="Times New Roman" w:cs="Times New Roman"/>
+          <w:sz w:val="24"/>
+          <w:szCs w:val="24"/>
+        </w:rPr>
+        <w:t>y</w:t>
+      </w:r>
+      <w:r>
+        <w:rPr>
+          <w:rFonts w:ascii="Times New Roman" w:hAnsi="Times New Roman" w:cs="Times New Roman"/>
+          <w:sz w:val="24"/>
+          <w:szCs w:val="24"/>
+        </w:rPr>
+        <w:t xml:space="preserve">aume, fust en Haynau ou autre part </w:t>
+      </w:r>
+      <w:r>
+        <w:rPr>
+          <w:rFonts w:ascii="Times New Roman" w:hAnsi="Times New Roman" w:cs="Times New Roman"/>
+          <w:sz w:val="24"/>
+          <w:szCs w:val="24"/>
+        </w:rPr>
+        <w:t xml:space="preserve">ilz le porront </w:t>
+      </w:r>
+      <w:r>
+        <w:rPr>
+          <w:rFonts w:ascii="Times New Roman" w:hAnsi="Times New Roman" w:cs="Times New Roman"/>
+          <w:sz w:val="24"/>
+          <w:szCs w:val="24"/>
+        </w:rPr>
+        <w:t xml:space="preserve">faire à leurs perilz. </w:t>
       </w:r>
     </w:p>
     <w:p>
@@ -6926,7 +7534,135 @@
           <w:sz w:val="24"/>
           <w:szCs w:val="24"/>
         </w:rPr>
-        <w:t xml:space="preserve">Item – Et se après icelle composicion aucuns desdis de Guise voelent demourer sur leurs lieux ou ailleurs es lieux et pays obeissans au roy et à mesdis seigneurs le régent et le duc de Bourgogne, ilz y seront receuz en faisant le serment de la paix finale entretenir faite entre les roiaumes de France et d’Engleterre et jouiront franchement de tous leurs héritaiges et possessions non données. Et se ilz se volent partir comme dit est, ilz emporteront avec eulx leurs bien meubles tant seulement. </w:t>
+        <w:t>Item – Et se après icelle composicion aucuns desdis de Guise v</w:t>
+      </w:r>
+      <w:r>
+        <w:rPr>
+          <w:rFonts w:ascii="Times New Roman" w:hAnsi="Times New Roman" w:cs="Times New Roman"/>
+          <w:sz w:val="24"/>
+          <w:szCs w:val="24"/>
+        </w:rPr>
+        <w:t>eu</w:t>
+      </w:r>
+      <w:r>
+        <w:rPr>
+          <w:rFonts w:ascii="Times New Roman" w:hAnsi="Times New Roman" w:cs="Times New Roman"/>
+          <w:sz w:val="24"/>
+          <w:szCs w:val="24"/>
+        </w:rPr>
+        <w:t>lent demourer sur leurs lieux ou ailleurs es pa</w:t>
+      </w:r>
+      <w:r>
+        <w:rPr>
+          <w:rFonts w:ascii="Times New Roman" w:hAnsi="Times New Roman" w:cs="Times New Roman"/>
+          <w:sz w:val="24"/>
+          <w:szCs w:val="24"/>
+        </w:rPr>
+        <w:t>i</w:t>
+      </w:r>
+      <w:r>
+        <w:rPr>
+          <w:rFonts w:ascii="Times New Roman" w:hAnsi="Times New Roman" w:cs="Times New Roman"/>
+          <w:sz w:val="24"/>
+          <w:szCs w:val="24"/>
+        </w:rPr>
+        <w:t>s obeissans au roy et à mesdis seigneurs le régent et de Bourgogne, ilz y seront receu</w:t>
+      </w:r>
+      <w:r>
+        <w:rPr>
+          <w:rFonts w:ascii="Times New Roman" w:hAnsi="Times New Roman" w:cs="Times New Roman"/>
+          <w:sz w:val="24"/>
+          <w:szCs w:val="24"/>
+        </w:rPr>
+        <w:t>s</w:t>
+      </w:r>
+      <w:r>
+        <w:rPr>
+          <w:rFonts w:ascii="Times New Roman" w:hAnsi="Times New Roman" w:cs="Times New Roman"/>
+          <w:sz w:val="24"/>
+          <w:szCs w:val="24"/>
+        </w:rPr>
+        <w:t xml:space="preserve"> en faisant le serment de</w:t>
+      </w:r>
+      <w:r>
+        <w:rPr>
+          <w:rFonts w:ascii="Times New Roman" w:hAnsi="Times New Roman" w:cs="Times New Roman"/>
+          <w:sz w:val="24"/>
+          <w:szCs w:val="24"/>
+        </w:rPr>
+        <w:t xml:space="preserve"> entretenir</w:t>
+      </w:r>
+      <w:r>
+        <w:rPr>
+          <w:rFonts w:ascii="Times New Roman" w:hAnsi="Times New Roman" w:cs="Times New Roman"/>
+          <w:sz w:val="24"/>
+          <w:szCs w:val="24"/>
+        </w:rPr>
+        <w:t xml:space="preserve"> la paix finale faite entre les ro</w:t>
+      </w:r>
+      <w:r>
+        <w:rPr>
+          <w:rFonts w:ascii="Times New Roman" w:hAnsi="Times New Roman" w:cs="Times New Roman"/>
+          <w:sz w:val="24"/>
+          <w:szCs w:val="24"/>
+        </w:rPr>
+        <w:t>y</w:t>
+      </w:r>
+      <w:r>
+        <w:rPr>
+          <w:rFonts w:ascii="Times New Roman" w:hAnsi="Times New Roman" w:cs="Times New Roman"/>
+          <w:sz w:val="24"/>
+          <w:szCs w:val="24"/>
+        </w:rPr>
+        <w:t>aumes de France et d’Engleterre et jouiront franchement de tous leurs héritaiges et possessions non donné</w:t>
+      </w:r>
+      <w:r>
+        <w:rPr>
+          <w:rFonts w:ascii="Times New Roman" w:hAnsi="Times New Roman" w:cs="Times New Roman"/>
+          <w:sz w:val="24"/>
+          <w:szCs w:val="24"/>
+        </w:rPr>
+        <w:t>z</w:t>
+      </w:r>
+      <w:r>
+        <w:rPr>
+          <w:rFonts w:ascii="Times New Roman" w:hAnsi="Times New Roman" w:cs="Times New Roman"/>
+          <w:sz w:val="24"/>
+          <w:szCs w:val="24"/>
+        </w:rPr>
+        <w:t>. Et se ilz se vol</w:t>
+      </w:r>
+      <w:r>
+        <w:rPr>
+          <w:rFonts w:ascii="Times New Roman" w:hAnsi="Times New Roman" w:cs="Times New Roman"/>
+          <w:sz w:val="24"/>
+          <w:szCs w:val="24"/>
+        </w:rPr>
+        <w:t>oient</w:t>
+      </w:r>
+      <w:r>
+        <w:rPr>
+          <w:rFonts w:ascii="Times New Roman" w:hAnsi="Times New Roman" w:cs="Times New Roman"/>
+          <w:sz w:val="24"/>
+          <w:szCs w:val="24"/>
+        </w:rPr>
+        <w:t>t partir comme dit est, ilz emporteront leurs bien</w:t>
+      </w:r>
+      <w:r>
+        <w:rPr>
+          <w:rFonts w:ascii="Times New Roman" w:hAnsi="Times New Roman" w:cs="Times New Roman"/>
+          <w:sz w:val="24"/>
+          <w:szCs w:val="24"/>
+        </w:rPr>
+        <w:t>s</w:t>
+      </w:r>
+      <w:r>
+        <w:rPr>
+          <w:rFonts w:ascii="Times New Roman" w:hAnsi="Times New Roman" w:cs="Times New Roman"/>
+          <w:sz w:val="24"/>
+          <w:szCs w:val="24"/>
+        </w:rPr>
+        <w:t xml:space="preserve"> meubles tant seulement. </w:t>
       </w:r>
     </w:p>
     <w:p>
@@ -6968,7 +7704,151 @@
           <w:sz w:val="24"/>
           <w:szCs w:val="24"/>
         </w:rPr>
-        <w:t xml:space="preserve">Lesdis de Guise et chacun d’eulx en ayant bulette ou saufconduit des conservateurs ordonnés sur l’entretenement de ce présent traicté qui seront tenus de leur baillier pourront aller en aucunes villes que nous leur avons ordonnés et ordonnons et en icelle entrer par le congie des cappitaines ou gardes desdites palces ou de leurs lieutenans, c’est assavoir Saint-Quentin, Ribermont, Laon, Bruières, Cresp, Marle, Aubenthon, Vertus et es vilages d’environ pour recouvrer et avoir pour leur argent tous vivres raisonnablement et autres denrées qui leur seront besognables pour leur vie et sustentacion, le temps durant de celle composicion tant seulement. </w:t>
+        <w:t>Lesdis de Guise et chacun d’eulx en ayant bulette ou saufconduit des conservateurs ordonnés sur l’entretenement de ce présent traict</w:t>
+      </w:r>
+      <w:r>
+        <w:rPr>
+          <w:rFonts w:ascii="Times New Roman" w:hAnsi="Times New Roman" w:cs="Times New Roman"/>
+          <w:sz w:val="24"/>
+          <w:szCs w:val="24"/>
+        </w:rPr>
+        <w:t>i</w:t>
+      </w:r>
+      <w:r>
+        <w:rPr>
+          <w:rFonts w:ascii="Times New Roman" w:hAnsi="Times New Roman" w:cs="Times New Roman"/>
+          <w:sz w:val="24"/>
+          <w:szCs w:val="24"/>
+        </w:rPr>
+        <w:t>é qui seront tenus de leur baillier porront aller en aucunes villes que leur avons ordonnés et ordonnons et en icelle entrer par le congie des cappitaines ou gardes desdites palces ou de leurs lieutenans, c’est assavoir Saint-Quentin, Ribermont, Laon, Bruières, Cresp</w:t>
+      </w:r>
+      <w:r>
+        <w:rPr>
+          <w:rFonts w:ascii="Times New Roman" w:hAnsi="Times New Roman" w:cs="Times New Roman"/>
+          <w:sz w:val="24"/>
+          <w:szCs w:val="24"/>
+        </w:rPr>
+        <w:t>y</w:t>
+      </w:r>
+      <w:r>
+        <w:rPr>
+          <w:rFonts w:ascii="Times New Roman" w:hAnsi="Times New Roman" w:cs="Times New Roman"/>
+          <w:sz w:val="24"/>
+          <w:szCs w:val="24"/>
+        </w:rPr>
+        <w:t>, Marle, Aubenton, Vertu</w:t>
+      </w:r>
+      <w:r>
+        <w:rPr>
+          <w:rFonts w:ascii="Times New Roman" w:hAnsi="Times New Roman" w:cs="Times New Roman"/>
+          <w:sz w:val="24"/>
+          <w:szCs w:val="24"/>
+        </w:rPr>
+        <w:t>t</w:t>
+      </w:r>
+      <w:r>
+        <w:rPr>
+          <w:rFonts w:ascii="Times New Roman" w:hAnsi="Times New Roman" w:cs="Times New Roman"/>
+          <w:sz w:val="24"/>
+          <w:szCs w:val="24"/>
+        </w:rPr>
+        <w:t xml:space="preserve"> et es vil</w:t>
+      </w:r>
+      <w:r>
+        <w:rPr>
+          <w:rFonts w:ascii="Times New Roman" w:hAnsi="Times New Roman" w:cs="Times New Roman"/>
+          <w:sz w:val="24"/>
+          <w:szCs w:val="24"/>
+        </w:rPr>
+        <w:t>l</w:t>
+      </w:r>
+      <w:r>
+        <w:rPr>
+          <w:rFonts w:ascii="Times New Roman" w:hAnsi="Times New Roman" w:cs="Times New Roman"/>
+          <w:sz w:val="24"/>
+          <w:szCs w:val="24"/>
+        </w:rPr>
+        <w:t>ages d’environ pour recouvrer et avoir pour leur argent tous vivres raisonnable</w:t>
+      </w:r>
+      <w:r>
+        <w:rPr>
+          <w:rFonts w:ascii="Times New Roman" w:hAnsi="Times New Roman" w:cs="Times New Roman"/>
+          <w:sz w:val="24"/>
+          <w:szCs w:val="24"/>
+        </w:rPr>
+        <w:t>s</w:t>
+      </w:r>
+      <w:r>
+        <w:rPr>
+          <w:rFonts w:ascii="Times New Roman" w:hAnsi="Times New Roman" w:cs="Times New Roman"/>
+          <w:sz w:val="24"/>
+          <w:szCs w:val="24"/>
+        </w:rPr>
+        <w:t xml:space="preserve"> et autres denrées qui leur s</w:t>
+      </w:r>
+      <w:r>
+        <w:rPr>
+          <w:rFonts w:ascii="Times New Roman" w:hAnsi="Times New Roman" w:cs="Times New Roman"/>
+          <w:sz w:val="24"/>
+          <w:szCs w:val="24"/>
+        </w:rPr>
+        <w:t>er</w:t>
+      </w:r>
+      <w:r>
+        <w:rPr>
+          <w:rFonts w:ascii="Times New Roman" w:hAnsi="Times New Roman" w:cs="Times New Roman"/>
+          <w:sz w:val="24"/>
+          <w:szCs w:val="24"/>
+        </w:rPr>
+        <w:t xml:space="preserve">ont </w:t>
+      </w:r>
+      <w:r>
+        <w:rPr>
+          <w:rFonts w:ascii="Times New Roman" w:hAnsi="Times New Roman" w:cs="Times New Roman"/>
+          <w:sz w:val="24"/>
+          <w:szCs w:val="24"/>
+        </w:rPr>
+        <w:t>raisoniables et autres denrées qui le seront besognables</w:t>
+      </w:r>
+      <w:r>
+        <w:rPr>
+          <w:rFonts w:ascii="Times New Roman" w:hAnsi="Times New Roman" w:cs="Times New Roman"/>
+          <w:sz w:val="24"/>
+          <w:szCs w:val="24"/>
+        </w:rPr>
+        <w:t xml:space="preserve"> pour leur vie et sustentacion, le temps  d</w:t>
+      </w:r>
+      <w:r>
+        <w:rPr>
+          <w:rFonts w:ascii="Times New Roman" w:hAnsi="Times New Roman" w:cs="Times New Roman"/>
+          <w:sz w:val="24"/>
+          <w:szCs w:val="24"/>
+        </w:rPr>
+        <w:t>’i</w:t>
+      </w:r>
+      <w:r>
+        <w:rPr>
+          <w:rFonts w:ascii="Times New Roman" w:hAnsi="Times New Roman" w:cs="Times New Roman"/>
+          <w:sz w:val="24"/>
+          <w:szCs w:val="24"/>
+        </w:rPr>
+        <w:t>celle composicion</w:t>
+      </w:r>
+      <w:r>
+        <w:rPr>
+          <w:rFonts w:ascii="Times New Roman" w:hAnsi="Times New Roman" w:cs="Times New Roman"/>
+          <w:sz w:val="24"/>
+          <w:szCs w:val="24"/>
+        </w:rPr>
+        <w:t xml:space="preserve"> duranr</w:t>
+      </w:r>
+      <w:r>
+        <w:rPr>
+          <w:rFonts w:ascii="Times New Roman" w:hAnsi="Times New Roman" w:cs="Times New Roman"/>
+          <w:sz w:val="24"/>
+          <w:szCs w:val="24"/>
+        </w:rPr>
+        <w:t xml:space="preserve"> tant seulement. </w:t>
       </w:r>
     </w:p>
     <w:p>
@@ -6988,6 +7868,14 @@
         </w:rPr>
         <w:t xml:space="preserve">[f. 454.r] </w:t>
       </w:r>
+      <w:r>
+        <w:rPr>
+          <w:rFonts w:ascii="Times New Roman" w:hAnsi="Times New Roman" w:cs="Times New Roman"/>
+          <w:sz w:val="24"/>
+          <w:szCs w:val="24"/>
+        </w:rPr>
+        <w:t xml:space="preserve">Item - Lesdis de Guise poursievir leurs debtenus et debtes licites et raisonnables par devant lesdis conservateurs, qui en auront la cognoissance. Et seront tenus de faire raison selon justice aux parties, icelle oyes. </w:t>
+      </w:r>
     </w:p>
     <w:p>
       <w:pPr>
@@ -6998,6 +7886,14 @@
           <w:szCs w:val="24"/>
         </w:rPr>
       </w:pPr>
+      <w:r>
+        <w:rPr>
+          <w:rFonts w:ascii="Times New Roman" w:hAnsi="Times New Roman" w:cs="Times New Roman"/>
+          <w:sz w:val="24"/>
+          <w:szCs w:val="24"/>
+        </w:rPr>
+        <w:t xml:space="preserve">Item – Se pendant, icelle composicion aucuns tenans le partie dudit roy prenoient par eschielles ou aultrement lesdites ville et chastel de Guise, nous ferons faire nostre loyal pouvoir de les en faire widier et remettre iceulx ville et chastel, ensemble lesdis de Guise à leur premier estat et deu. Lesquelz aussi ne les prendront ou feront prendre aucunement ledit tamps durant. </w:t>
+      </w:r>
     </w:p>
     <w:p>
       <w:pPr>
@@ -7014,8 +7910,2612 @@
           <w:sz w:val="24"/>
           <w:szCs w:val="24"/>
         </w:rPr>
+        <w:t>Item – Pendant icelle composicion lesdis de Guise pourtant qu’il so</w:t>
+      </w:r>
+      <w:r>
+        <w:rPr>
+          <w:rFonts w:ascii="Times New Roman" w:hAnsi="Times New Roman" w:cs="Times New Roman"/>
+          <w:sz w:val="24"/>
+          <w:szCs w:val="24"/>
+        </w:rPr>
+        <w:t>ie</w:t>
+      </w:r>
+      <w:r>
+        <w:rPr>
+          <w:rFonts w:ascii="Times New Roman" w:hAnsi="Times New Roman" w:cs="Times New Roman"/>
+          <w:sz w:val="24"/>
+          <w:szCs w:val="24"/>
+        </w:rPr>
+        <w:t>nt résidens esdites villes et chastel</w:t>
+      </w:r>
+      <w:r>
+        <w:rPr>
+          <w:rFonts w:ascii="Times New Roman" w:hAnsi="Times New Roman" w:cs="Times New Roman"/>
+          <w:sz w:val="24"/>
+          <w:szCs w:val="24"/>
+        </w:rPr>
+        <w:t>,</w:t>
+      </w:r>
+      <w:r>
+        <w:rPr>
+          <w:rFonts w:ascii="Times New Roman" w:hAnsi="Times New Roman" w:cs="Times New Roman"/>
+          <w:sz w:val="24"/>
+          <w:szCs w:val="24"/>
+        </w:rPr>
+        <w:t xml:space="preserve"> ne prendront ou feront prendre couvertement ne en appert aucunes places de l’obe</w:t>
+      </w:r>
+      <w:r>
+        <w:rPr>
+          <w:rFonts w:ascii="Times New Roman" w:hAnsi="Times New Roman" w:cs="Times New Roman"/>
+          <w:sz w:val="24"/>
+          <w:szCs w:val="24"/>
+        </w:rPr>
+        <w:t>i</w:t>
+      </w:r>
+      <w:r>
+        <w:rPr>
+          <w:rFonts w:ascii="Times New Roman" w:hAnsi="Times New Roman" w:cs="Times New Roman"/>
+          <w:sz w:val="24"/>
+          <w:szCs w:val="24"/>
+        </w:rPr>
+        <w:t>ssance du roy et desdi</w:t>
+      </w:r>
+      <w:r>
+        <w:rPr>
+          <w:rFonts w:ascii="Times New Roman" w:hAnsi="Times New Roman" w:cs="Times New Roman"/>
+          <w:sz w:val="24"/>
+          <w:szCs w:val="24"/>
+        </w:rPr>
+        <w:t xml:space="preserve">s </w:t>
+      </w:r>
+      <w:r>
+        <w:rPr>
+          <w:rFonts w:ascii="Times New Roman" w:hAnsi="Times New Roman" w:cs="Times New Roman"/>
+          <w:sz w:val="24"/>
+          <w:szCs w:val="24"/>
+        </w:rPr>
+        <w:t>sei</w:t>
+      </w:r>
+      <w:r>
+        <w:rPr>
+          <w:rFonts w:ascii="Times New Roman" w:hAnsi="Times New Roman" w:cs="Times New Roman"/>
+          <w:sz w:val="24"/>
+          <w:szCs w:val="24"/>
+        </w:rPr>
+        <w:t>g</w:t>
+      </w:r>
+      <w:r>
+        <w:rPr>
+          <w:rFonts w:ascii="Times New Roman" w:hAnsi="Times New Roman" w:cs="Times New Roman"/>
+          <w:sz w:val="24"/>
+          <w:szCs w:val="24"/>
+        </w:rPr>
+        <w:t>neurs et ne feront guerre à leurs sub</w:t>
+      </w:r>
+      <w:r>
+        <w:rPr>
+          <w:rFonts w:ascii="Times New Roman" w:hAnsi="Times New Roman" w:cs="Times New Roman"/>
+          <w:sz w:val="24"/>
+          <w:szCs w:val="24"/>
+        </w:rPr>
+        <w:t>g</w:t>
+      </w:r>
+      <w:r>
+        <w:rPr>
+          <w:rFonts w:ascii="Times New Roman" w:hAnsi="Times New Roman" w:cs="Times New Roman"/>
+          <w:sz w:val="24"/>
+          <w:szCs w:val="24"/>
+        </w:rPr>
+        <w:t xml:space="preserve">es en nulle manière. </w:t>
+      </w:r>
+    </w:p>
+    <w:p>
+      <w:pPr>
+        <w:jc w:val="both"/>
+        <w:rPr>
+          <w:rFonts w:ascii="Times New Roman" w:hAnsi="Times New Roman" w:cs="Times New Roman"/>
+          <w:sz w:val="24"/>
+          <w:szCs w:val="24"/>
+        </w:rPr>
+      </w:pPr>
+      <w:r>
+        <w:rPr>
+          <w:rFonts w:ascii="Times New Roman" w:hAnsi="Times New Roman" w:cs="Times New Roman"/>
+          <w:sz w:val="24"/>
+          <w:szCs w:val="24"/>
+        </w:rPr>
+        <w:t>Item – Abolicion g</w:t>
+      </w:r>
+      <w:r>
+        <w:rPr>
+          <w:rFonts w:ascii="Times New Roman" w:hAnsi="Times New Roman" w:cs="Times New Roman"/>
+          <w:sz w:val="24"/>
+          <w:szCs w:val="24"/>
+        </w:rPr>
+        <w:t>é</w:t>
+      </w:r>
+      <w:r>
+        <w:rPr>
+          <w:rFonts w:ascii="Times New Roman" w:hAnsi="Times New Roman" w:cs="Times New Roman"/>
+          <w:sz w:val="24"/>
+          <w:szCs w:val="24"/>
+        </w:rPr>
+        <w:t>n</w:t>
+      </w:r>
+      <w:r>
+        <w:rPr>
+          <w:rFonts w:ascii="Times New Roman" w:hAnsi="Times New Roman" w:cs="Times New Roman"/>
+          <w:sz w:val="24"/>
+          <w:szCs w:val="24"/>
+        </w:rPr>
+        <w:t>é</w:t>
+      </w:r>
+      <w:r>
+        <w:rPr>
+          <w:rFonts w:ascii="Times New Roman" w:hAnsi="Times New Roman" w:cs="Times New Roman"/>
+          <w:sz w:val="24"/>
+          <w:szCs w:val="24"/>
+        </w:rPr>
+        <w:t>ralle est faite audis de Guise et à tous gens de quelque estat qu’ilz soient et de tous cas excepté à ceulx qui sont coup</w:t>
+      </w:r>
+      <w:r>
+        <w:rPr>
+          <w:rFonts w:ascii="Times New Roman" w:hAnsi="Times New Roman" w:cs="Times New Roman"/>
+          <w:sz w:val="24"/>
+          <w:szCs w:val="24"/>
+        </w:rPr>
+        <w:t>p</w:t>
+      </w:r>
+      <w:r>
+        <w:rPr>
+          <w:rFonts w:ascii="Times New Roman" w:hAnsi="Times New Roman" w:cs="Times New Roman"/>
+          <w:sz w:val="24"/>
+          <w:szCs w:val="24"/>
+        </w:rPr>
+        <w:t xml:space="preserve">ables de la mort de feu monseigneur de Bourgogne, que Dieu absoiile ceulx qui ont juré la paix final </w:t>
+      </w:r>
+      <w:r>
+        <w:rPr>
+          <w:rFonts w:ascii="Times New Roman" w:hAnsi="Times New Roman" w:cs="Times New Roman"/>
+          <w:sz w:val="24"/>
+          <w:szCs w:val="24"/>
+        </w:rPr>
+        <w:t>les</w:t>
+      </w:r>
+      <w:r>
+        <w:rPr>
+          <w:rFonts w:ascii="Times New Roman" w:hAnsi="Times New Roman" w:cs="Times New Roman"/>
+          <w:sz w:val="24"/>
+          <w:szCs w:val="24"/>
+        </w:rPr>
+        <w:t xml:space="preserve"> cou</w:t>
+      </w:r>
+      <w:r>
+        <w:rPr>
+          <w:rFonts w:ascii="Times New Roman" w:hAnsi="Times New Roman" w:cs="Times New Roman"/>
+          <w:sz w:val="24"/>
+          <w:szCs w:val="24"/>
+        </w:rPr>
+        <w:t>l</w:t>
+      </w:r>
+      <w:r>
+        <w:rPr>
+          <w:rFonts w:ascii="Times New Roman" w:hAnsi="Times New Roman" w:cs="Times New Roman"/>
+          <w:sz w:val="24"/>
+          <w:szCs w:val="24"/>
+        </w:rPr>
+        <w:t xml:space="preserve">pables de la traison commise sur la personne du duc de Bretaingne, tous </w:t>
+      </w:r>
+      <w:r>
+        <w:rPr>
+          <w:rFonts w:ascii="Times New Roman" w:hAnsi="Times New Roman" w:cs="Times New Roman"/>
+          <w:sz w:val="24"/>
+          <w:szCs w:val="24"/>
+        </w:rPr>
+        <w:t>e</w:t>
+      </w:r>
+      <w:r>
+        <w:rPr>
+          <w:rFonts w:ascii="Times New Roman" w:hAnsi="Times New Roman" w:cs="Times New Roman"/>
+          <w:sz w:val="24"/>
+          <w:szCs w:val="24"/>
+        </w:rPr>
+        <w:t>ngloi</w:t>
+      </w:r>
+      <w:r>
+        <w:rPr>
+          <w:rFonts w:ascii="Times New Roman" w:hAnsi="Times New Roman" w:cs="Times New Roman"/>
+          <w:sz w:val="24"/>
+          <w:szCs w:val="24"/>
+        </w:rPr>
+        <w:t>x</w:t>
+      </w:r>
+      <w:r>
+        <w:rPr>
+          <w:rFonts w:ascii="Times New Roman" w:hAnsi="Times New Roman" w:cs="Times New Roman"/>
+          <w:sz w:val="24"/>
+          <w:szCs w:val="24"/>
+        </w:rPr>
+        <w:t xml:space="preserve"> et </w:t>
+      </w:r>
+      <w:r>
+        <w:rPr>
+          <w:rFonts w:ascii="Times New Roman" w:hAnsi="Times New Roman" w:cs="Times New Roman"/>
+          <w:sz w:val="24"/>
+          <w:szCs w:val="24"/>
+        </w:rPr>
+        <w:t>gallois, Iloys sancuns</w:t>
+      </w:r>
+      <w:r>
+        <w:rPr>
+          <w:rFonts w:ascii="Times New Roman" w:hAnsi="Times New Roman" w:cs="Times New Roman"/>
+          <w:sz w:val="24"/>
+          <w:szCs w:val="24"/>
+        </w:rPr>
+        <w:t xml:space="preserve"> en y a esdites ville et chastel, lesquelx demouront en justice et pour en avoir pleinement congnoissance, lesdis de guise nous bailleront par escript les noms et sournoms de ceulx qu</w:t>
+      </w:r>
+      <w:r>
+        <w:rPr>
+          <w:rFonts w:ascii="Times New Roman" w:hAnsi="Times New Roman" w:cs="Times New Roman"/>
+          <w:sz w:val="24"/>
+          <w:szCs w:val="24"/>
+        </w:rPr>
+        <w:t>i</w:t>
+      </w:r>
+      <w:r>
+        <w:rPr>
+          <w:rFonts w:ascii="Times New Roman" w:hAnsi="Times New Roman" w:cs="Times New Roman"/>
+          <w:sz w:val="24"/>
+          <w:szCs w:val="24"/>
+        </w:rPr>
+        <w:t xml:space="preserve"> de présent sont demourans </w:t>
+      </w:r>
+      <w:r>
+        <w:rPr>
+          <w:rFonts w:ascii="Times New Roman" w:hAnsi="Times New Roman" w:cs="Times New Roman"/>
+          <w:sz w:val="24"/>
+          <w:szCs w:val="24"/>
+        </w:rPr>
+        <w:t xml:space="preserve">et residens </w:t>
+      </w:r>
+      <w:r>
+        <w:rPr>
+          <w:rFonts w:ascii="Times New Roman" w:hAnsi="Times New Roman" w:cs="Times New Roman"/>
+          <w:sz w:val="24"/>
+          <w:szCs w:val="24"/>
+        </w:rPr>
+        <w:t>estites ville et chastel, gens de g</w:t>
+      </w:r>
+      <w:r>
+        <w:rPr>
+          <w:rFonts w:ascii="Times New Roman" w:hAnsi="Times New Roman" w:cs="Times New Roman"/>
+          <w:sz w:val="24"/>
+          <w:szCs w:val="24"/>
+        </w:rPr>
+        <w:t>h</w:t>
+      </w:r>
+      <w:r>
+        <w:rPr>
+          <w:rFonts w:ascii="Times New Roman" w:hAnsi="Times New Roman" w:cs="Times New Roman"/>
+          <w:sz w:val="24"/>
+          <w:szCs w:val="24"/>
+        </w:rPr>
+        <w:t xml:space="preserve">erre et autres. </w:t>
+      </w:r>
+    </w:p>
+    <w:p>
+      <w:pPr>
+        <w:jc w:val="both"/>
+        <w:rPr>
+          <w:rFonts w:ascii="Times New Roman" w:hAnsi="Times New Roman" w:cs="Times New Roman"/>
+          <w:sz w:val="24"/>
+          <w:szCs w:val="24"/>
+        </w:rPr>
+      </w:pPr>
+      <w:r>
+        <w:rPr>
+          <w:rFonts w:ascii="Times New Roman" w:hAnsi="Times New Roman" w:cs="Times New Roman"/>
+          <w:sz w:val="24"/>
+          <w:szCs w:val="24"/>
+        </w:rPr>
+        <w:t xml:space="preserve">[f. 454.v] Item - Se pendant, icelle composicion, le tamps durant aucuns de nostre part ou de la part desdis de Guise commettoient aucune chose au contraire et préjudice de ce présent traictié ou des déppendances icelui n’en sera jà parchou, rompu ou dit enfraint mais porront et seront tenus les conservateurs dudis traictié faire prendre et pugnir les malfaiteurs et </w:t>
+      </w:r>
+      <w:r>
+        <w:rPr>
+          <w:rFonts w:ascii="Times New Roman" w:hAnsi="Times New Roman" w:cs="Times New Roman"/>
+          <w:sz w:val="24"/>
+          <w:szCs w:val="24"/>
+        </w:rPr>
+        <w:t>ossi</w:t>
+      </w:r>
+      <w:r>
+        <w:rPr>
+          <w:rFonts w:ascii="Times New Roman" w:hAnsi="Times New Roman" w:cs="Times New Roman"/>
+          <w:sz w:val="24"/>
+          <w:szCs w:val="24"/>
+        </w:rPr>
+        <w:t xml:space="preserve"> de faire faire </w:t>
+      </w:r>
+      <w:r>
+        <w:rPr>
+          <w:rFonts w:ascii="Times New Roman" w:hAnsi="Times New Roman" w:cs="Times New Roman"/>
+          <w:sz w:val="24"/>
+          <w:szCs w:val="24"/>
+        </w:rPr>
+        <w:t>fel</w:t>
+      </w:r>
+      <w:r>
+        <w:rPr>
+          <w:rFonts w:ascii="Times New Roman" w:hAnsi="Times New Roman" w:cs="Times New Roman"/>
+          <w:sz w:val="24"/>
+          <w:szCs w:val="24"/>
+        </w:rPr>
+        <w:t xml:space="preserve"> restitucion </w:t>
+      </w:r>
+      <w:r>
+        <w:rPr>
+          <w:rFonts w:ascii="Times New Roman" w:hAnsi="Times New Roman" w:cs="Times New Roman"/>
+          <w:sz w:val="24"/>
+          <w:szCs w:val="24"/>
+        </w:rPr>
+        <w:t>où</w:t>
+      </w:r>
+      <w:r>
+        <w:rPr>
+          <w:rFonts w:ascii="Times New Roman" w:hAnsi="Times New Roman" w:cs="Times New Roman"/>
+          <w:sz w:val="24"/>
+          <w:szCs w:val="24"/>
+        </w:rPr>
+        <w:t xml:space="preserve"> il appartiendra. </w:t>
+      </w:r>
+    </w:p>
+    <w:p>
+      <w:pPr>
+        <w:jc w:val="both"/>
+        <w:rPr>
+          <w:rFonts w:ascii="Times New Roman" w:hAnsi="Times New Roman" w:cs="Times New Roman"/>
+          <w:sz w:val="24"/>
+          <w:szCs w:val="24"/>
+        </w:rPr>
+      </w:pPr>
+      <w:r>
+        <w:rPr>
+          <w:rFonts w:ascii="Times New Roman" w:hAnsi="Times New Roman" w:cs="Times New Roman"/>
+          <w:sz w:val="24"/>
+          <w:szCs w:val="24"/>
+        </w:rPr>
+        <w:lastRenderedPageBreak/>
+        <w:t xml:space="preserve">Item – Lesdis de Guise pendant icelle composicion ne feront gherre pour tant qu’ilz soient </w:t>
+      </w:r>
+      <w:r>
+        <w:rPr>
+          <w:rFonts w:ascii="Times New Roman" w:hAnsi="Times New Roman" w:cs="Times New Roman"/>
+          <w:sz w:val="24"/>
+          <w:szCs w:val="24"/>
+        </w:rPr>
+        <w:t>résidens</w:t>
+      </w:r>
+      <w:r>
+        <w:rPr>
+          <w:rFonts w:ascii="Times New Roman" w:hAnsi="Times New Roman" w:cs="Times New Roman"/>
+          <w:sz w:val="24"/>
+          <w:szCs w:val="24"/>
+        </w:rPr>
+        <w:t xml:space="preserve"> en </w:t>
+      </w:r>
+      <w:r>
+        <w:rPr>
+          <w:rFonts w:ascii="Times New Roman" w:hAnsi="Times New Roman" w:cs="Times New Roman"/>
+          <w:sz w:val="24"/>
+          <w:szCs w:val="24"/>
+        </w:rPr>
+        <w:t xml:space="preserve">esdite </w:t>
+      </w:r>
+      <w:r>
+        <w:rPr>
+          <w:rFonts w:ascii="Times New Roman" w:hAnsi="Times New Roman" w:cs="Times New Roman"/>
+          <w:sz w:val="24"/>
+          <w:szCs w:val="24"/>
+        </w:rPr>
+        <w:t xml:space="preserve">ville et chastel ne en iceulx ne </w:t>
+      </w:r>
+      <w:r>
+        <w:rPr>
+          <w:rFonts w:ascii="Times New Roman" w:hAnsi="Times New Roman" w:cs="Times New Roman"/>
+          <w:sz w:val="24"/>
+          <w:szCs w:val="24"/>
+        </w:rPr>
+        <w:t xml:space="preserve">soustenront ou </w:t>
+      </w:r>
+      <w:r>
+        <w:rPr>
+          <w:rFonts w:ascii="Times New Roman" w:hAnsi="Times New Roman" w:cs="Times New Roman"/>
+          <w:sz w:val="24"/>
+          <w:szCs w:val="24"/>
+        </w:rPr>
+        <w:t>receprvont aucuns de leur partie qui v</w:t>
+      </w:r>
+      <w:r>
+        <w:rPr>
+          <w:rFonts w:ascii="Times New Roman" w:hAnsi="Times New Roman" w:cs="Times New Roman"/>
+          <w:sz w:val="24"/>
+          <w:szCs w:val="24"/>
+        </w:rPr>
+        <w:t>eul</w:t>
+      </w:r>
+      <w:r>
+        <w:rPr>
+          <w:rFonts w:ascii="Times New Roman" w:hAnsi="Times New Roman" w:cs="Times New Roman"/>
+          <w:sz w:val="24"/>
+          <w:szCs w:val="24"/>
+        </w:rPr>
+        <w:t>lent faire gherre</w:t>
+      </w:r>
+      <w:r>
+        <w:rPr>
+          <w:rFonts w:ascii="Times New Roman" w:hAnsi="Times New Roman" w:cs="Times New Roman"/>
+          <w:sz w:val="24"/>
+          <w:szCs w:val="24"/>
+        </w:rPr>
+        <w:t>. Et</w:t>
+      </w:r>
+      <w:r>
+        <w:rPr>
+          <w:rFonts w:ascii="Times New Roman" w:hAnsi="Times New Roman" w:cs="Times New Roman"/>
+          <w:sz w:val="24"/>
+          <w:szCs w:val="24"/>
+        </w:rPr>
+        <w:t xml:space="preserve"> se</w:t>
+      </w:r>
+      <w:r>
+        <w:rPr>
+          <w:rFonts w:ascii="Times New Roman" w:hAnsi="Times New Roman" w:cs="Times New Roman"/>
+          <w:sz w:val="24"/>
+          <w:szCs w:val="24"/>
+        </w:rPr>
+        <w:t xml:space="preserve"> il a</w:t>
+      </w:r>
+      <w:r>
+        <w:rPr>
+          <w:rFonts w:ascii="Times New Roman" w:hAnsi="Times New Roman" w:cs="Times New Roman"/>
+          <w:sz w:val="24"/>
+          <w:szCs w:val="24"/>
+        </w:rPr>
+        <w:t>v</w:t>
+      </w:r>
+      <w:r>
+        <w:rPr>
+          <w:rFonts w:ascii="Times New Roman" w:hAnsi="Times New Roman" w:cs="Times New Roman"/>
+          <w:sz w:val="24"/>
+          <w:szCs w:val="24"/>
+        </w:rPr>
+        <w:t xml:space="preserve">enoit que aucuns </w:t>
+      </w:r>
+      <w:r>
+        <w:rPr>
+          <w:rFonts w:ascii="Times New Roman" w:hAnsi="Times New Roman" w:cs="Times New Roman"/>
+          <w:sz w:val="24"/>
+          <w:szCs w:val="24"/>
+        </w:rPr>
+        <w:t>faisans</w:t>
+      </w:r>
+      <w:r>
+        <w:rPr>
+          <w:rFonts w:ascii="Times New Roman" w:hAnsi="Times New Roman" w:cs="Times New Roman"/>
+          <w:sz w:val="24"/>
+          <w:szCs w:val="24"/>
+        </w:rPr>
+        <w:t xml:space="preserve"> gherre fussent par </w:t>
+      </w:r>
+      <w:r>
+        <w:rPr>
+          <w:rFonts w:ascii="Times New Roman" w:hAnsi="Times New Roman" w:cs="Times New Roman"/>
+          <w:sz w:val="24"/>
+          <w:szCs w:val="24"/>
+        </w:rPr>
+        <w:t>i</w:t>
+      </w:r>
+      <w:r>
+        <w:rPr>
+          <w:rFonts w:ascii="Times New Roman" w:hAnsi="Times New Roman" w:cs="Times New Roman"/>
+          <w:sz w:val="24"/>
+          <w:szCs w:val="24"/>
+        </w:rPr>
+        <w:t>ceulx du part</w:t>
+      </w:r>
+      <w:r>
+        <w:rPr>
+          <w:rFonts w:ascii="Times New Roman" w:hAnsi="Times New Roman" w:cs="Times New Roman"/>
+          <w:sz w:val="24"/>
+          <w:szCs w:val="24"/>
+        </w:rPr>
+        <w:t>y</w:t>
+      </w:r>
+      <w:r>
+        <w:rPr>
+          <w:rFonts w:ascii="Times New Roman" w:hAnsi="Times New Roman" w:cs="Times New Roman"/>
+          <w:sz w:val="24"/>
+          <w:szCs w:val="24"/>
+        </w:rPr>
+        <w:t xml:space="preserve"> du roy et des</w:t>
+      </w:r>
+      <w:r>
+        <w:rPr>
+          <w:rFonts w:ascii="Times New Roman" w:hAnsi="Times New Roman" w:cs="Times New Roman"/>
+          <w:sz w:val="24"/>
+          <w:szCs w:val="24"/>
+        </w:rPr>
+        <w:t>dis</w:t>
+      </w:r>
+      <w:r>
+        <w:rPr>
+          <w:rFonts w:ascii="Times New Roman" w:hAnsi="Times New Roman" w:cs="Times New Roman"/>
+          <w:sz w:val="24"/>
+          <w:szCs w:val="24"/>
+        </w:rPr>
+        <w:t xml:space="preserve"> seigneurs poursi</w:t>
+      </w:r>
+      <w:r>
+        <w:rPr>
+          <w:rFonts w:ascii="Times New Roman" w:hAnsi="Times New Roman" w:cs="Times New Roman"/>
+          <w:sz w:val="24"/>
+          <w:szCs w:val="24"/>
+        </w:rPr>
+        <w:t>s</w:t>
+      </w:r>
+      <w:r>
+        <w:rPr>
+          <w:rFonts w:ascii="Times New Roman" w:hAnsi="Times New Roman" w:cs="Times New Roman"/>
+          <w:sz w:val="24"/>
+          <w:szCs w:val="24"/>
+        </w:rPr>
+        <w:t xml:space="preserve"> à veue d’oe</w:t>
+      </w:r>
+      <w:r>
+        <w:rPr>
+          <w:rFonts w:ascii="Times New Roman" w:hAnsi="Times New Roman" w:cs="Times New Roman"/>
+          <w:sz w:val="24"/>
+          <w:szCs w:val="24"/>
+        </w:rPr>
+        <w:t>ui</w:t>
+      </w:r>
+      <w:r>
+        <w:rPr>
+          <w:rFonts w:ascii="Times New Roman" w:hAnsi="Times New Roman" w:cs="Times New Roman"/>
+          <w:sz w:val="24"/>
+          <w:szCs w:val="24"/>
+        </w:rPr>
+        <w:t>l et mis en cac</w:t>
+      </w:r>
+      <w:r>
+        <w:rPr>
+          <w:rFonts w:ascii="Times New Roman" w:hAnsi="Times New Roman" w:cs="Times New Roman"/>
+          <w:sz w:val="24"/>
+          <w:szCs w:val="24"/>
+        </w:rPr>
+        <w:t>h</w:t>
+      </w:r>
+      <w:r>
+        <w:rPr>
+          <w:rFonts w:ascii="Times New Roman" w:hAnsi="Times New Roman" w:cs="Times New Roman"/>
+          <w:sz w:val="24"/>
+          <w:szCs w:val="24"/>
+        </w:rPr>
+        <w:t>e jusques dedens l</w:t>
+      </w:r>
+      <w:r>
+        <w:rPr>
+          <w:rFonts w:ascii="Times New Roman" w:hAnsi="Times New Roman" w:cs="Times New Roman"/>
+          <w:sz w:val="24"/>
+          <w:szCs w:val="24"/>
+        </w:rPr>
+        <w:t>esdis</w:t>
+      </w:r>
+      <w:r>
+        <w:rPr>
+          <w:rFonts w:ascii="Times New Roman" w:hAnsi="Times New Roman" w:cs="Times New Roman"/>
+          <w:sz w:val="24"/>
+          <w:szCs w:val="24"/>
+        </w:rPr>
+        <w:t xml:space="preserve"> ville et chastel iceulx de Guise seront tenus les bailler et délivrer à ceulx qui ains</w:t>
+      </w:r>
+      <w:r>
+        <w:rPr>
+          <w:rFonts w:ascii="Times New Roman" w:hAnsi="Times New Roman" w:cs="Times New Roman"/>
+          <w:sz w:val="24"/>
+          <w:szCs w:val="24"/>
+        </w:rPr>
+        <w:t>i</w:t>
+      </w:r>
+      <w:r>
+        <w:rPr>
+          <w:rFonts w:ascii="Times New Roman" w:hAnsi="Times New Roman" w:cs="Times New Roman"/>
+          <w:sz w:val="24"/>
+          <w:szCs w:val="24"/>
+        </w:rPr>
+        <w:t xml:space="preserve"> les auront pours</w:t>
+      </w:r>
+      <w:r>
+        <w:rPr>
+          <w:rFonts w:ascii="Times New Roman" w:hAnsi="Times New Roman" w:cs="Times New Roman"/>
+          <w:sz w:val="24"/>
+          <w:szCs w:val="24"/>
+        </w:rPr>
+        <w:t>e</w:t>
+      </w:r>
+      <w:r>
+        <w:rPr>
+          <w:rFonts w:ascii="Times New Roman" w:hAnsi="Times New Roman" w:cs="Times New Roman"/>
+          <w:sz w:val="24"/>
+          <w:szCs w:val="24"/>
+        </w:rPr>
+        <w:t>is et cac</w:t>
+      </w:r>
+      <w:r>
+        <w:rPr>
+          <w:rFonts w:ascii="Times New Roman" w:hAnsi="Times New Roman" w:cs="Times New Roman"/>
+          <w:sz w:val="24"/>
+          <w:szCs w:val="24"/>
+        </w:rPr>
+        <w:t>h</w:t>
+      </w:r>
+      <w:r>
+        <w:rPr>
+          <w:rFonts w:ascii="Times New Roman" w:hAnsi="Times New Roman" w:cs="Times New Roman"/>
+          <w:sz w:val="24"/>
+          <w:szCs w:val="24"/>
+        </w:rPr>
+        <w:t xml:space="preserve">iés, pour en faire comme de leurs prisonniers. </w:t>
+      </w:r>
+    </w:p>
+    <w:p>
+      <w:pPr>
+        <w:jc w:val="both"/>
+        <w:rPr>
+          <w:rFonts w:ascii="Times New Roman" w:hAnsi="Times New Roman" w:cs="Times New Roman"/>
+          <w:sz w:val="24"/>
+          <w:szCs w:val="24"/>
+        </w:rPr>
+      </w:pPr>
+      <w:r>
+        <w:rPr>
+          <w:rFonts w:ascii="Times New Roman" w:hAnsi="Times New Roman" w:cs="Times New Roman"/>
+          <w:sz w:val="24"/>
+          <w:szCs w:val="24"/>
+        </w:rPr>
+        <w:t>Item – Pendant icelle composicion, lesdis de Guise ne porront ou dev</w:t>
+      </w:r>
+      <w:r>
+        <w:rPr>
+          <w:rFonts w:ascii="Times New Roman" w:hAnsi="Times New Roman" w:cs="Times New Roman"/>
+          <w:sz w:val="24"/>
+          <w:szCs w:val="24"/>
+        </w:rPr>
+        <w:t>ue</w:t>
+      </w:r>
+      <w:r>
+        <w:rPr>
+          <w:rFonts w:ascii="Times New Roman" w:hAnsi="Times New Roman" w:cs="Times New Roman"/>
+          <w:sz w:val="24"/>
+          <w:szCs w:val="24"/>
+        </w:rPr>
+        <w:t>reront démolir iceulx ville et chastel ne les fortifier aul</w:t>
+      </w:r>
+      <w:r>
+        <w:rPr>
+          <w:rFonts w:ascii="Times New Roman" w:hAnsi="Times New Roman" w:cs="Times New Roman"/>
+          <w:sz w:val="24"/>
+          <w:szCs w:val="24"/>
+        </w:rPr>
+        <w:t>cunelent</w:t>
+      </w:r>
+      <w:r>
+        <w:rPr>
+          <w:rFonts w:ascii="Times New Roman" w:hAnsi="Times New Roman" w:cs="Times New Roman"/>
+          <w:sz w:val="24"/>
+          <w:szCs w:val="24"/>
+        </w:rPr>
+        <w:t xml:space="preserve"> qu’ilz ne sont de présent et avec ce ne démoliront point les approches de dehors</w:t>
+      </w:r>
+    </w:p>
+    <w:p>
+      <w:pPr>
+        <w:jc w:val="both"/>
+        <w:rPr>
+          <w:rFonts w:ascii="Times New Roman" w:hAnsi="Times New Roman" w:cs="Times New Roman"/>
+          <w:sz w:val="24"/>
+          <w:szCs w:val="24"/>
+        </w:rPr>
+      </w:pPr>
+      <w:r>
+        <w:rPr>
+          <w:rFonts w:ascii="Times New Roman" w:hAnsi="Times New Roman" w:cs="Times New Roman"/>
+          <w:sz w:val="24"/>
+          <w:szCs w:val="24"/>
+        </w:rPr>
+        <w:t>Item – Incontinent que nous aurons fait retraire en seur</w:t>
+      </w:r>
+      <w:r>
+        <w:rPr>
+          <w:rFonts w:ascii="Times New Roman" w:hAnsi="Times New Roman" w:cs="Times New Roman"/>
+          <w:sz w:val="24"/>
+          <w:szCs w:val="24"/>
+        </w:rPr>
+        <w:t>e</w:t>
+      </w:r>
+      <w:r>
+        <w:rPr>
+          <w:rFonts w:ascii="Times New Roman" w:hAnsi="Times New Roman" w:cs="Times New Roman"/>
+          <w:sz w:val="24"/>
+          <w:szCs w:val="24"/>
+        </w:rPr>
+        <w:t>té tous les canons, artillerie, engiens, habillemens de gherre</w:t>
+      </w:r>
+      <w:r>
+        <w:rPr>
+          <w:rFonts w:ascii="Times New Roman" w:hAnsi="Times New Roman" w:cs="Times New Roman"/>
+          <w:sz w:val="24"/>
+          <w:szCs w:val="24"/>
+        </w:rPr>
+        <w:t>, buires</w:t>
+      </w:r>
+      <w:r>
+        <w:rPr>
+          <w:rFonts w:ascii="Times New Roman" w:hAnsi="Times New Roman" w:cs="Times New Roman"/>
+          <w:sz w:val="24"/>
+          <w:szCs w:val="24"/>
+        </w:rPr>
+        <w:t xml:space="preserve"> et autres biens estans en nostre  </w:t>
+      </w:r>
+      <w:r>
+        <w:rPr>
+          <w:rFonts w:ascii="Times New Roman" w:hAnsi="Times New Roman" w:cs="Times New Roman"/>
+          <w:sz w:val="24"/>
+          <w:szCs w:val="24"/>
+        </w:rPr>
+        <w:t>o</w:t>
+      </w:r>
+      <w:r>
+        <w:rPr>
+          <w:rFonts w:ascii="Times New Roman" w:hAnsi="Times New Roman" w:cs="Times New Roman"/>
+          <w:sz w:val="24"/>
+          <w:szCs w:val="24"/>
+        </w:rPr>
+        <w:t xml:space="preserve">ost, nous leverons nostre siège et partirons de devant lesdites ville et chastel, pour aller où bon nous samblera. </w:t>
+      </w:r>
+    </w:p>
+    <w:p>
+      <w:pPr>
+        <w:jc w:val="both"/>
+        <w:rPr>
+          <w:rFonts w:ascii="Times New Roman" w:hAnsi="Times New Roman" w:cs="Times New Roman"/>
+          <w:sz w:val="24"/>
+          <w:szCs w:val="24"/>
+        </w:rPr>
+      </w:pPr>
+      <w:r>
+        <w:rPr>
+          <w:rFonts w:ascii="Times New Roman" w:hAnsi="Times New Roman" w:cs="Times New Roman"/>
+          <w:sz w:val="24"/>
+          <w:szCs w:val="24"/>
+        </w:rPr>
+        <w:t>Item – Ledit gouverneur et autres gentilz hommes et bourgois des</w:t>
+      </w:r>
+      <w:r>
+        <w:rPr>
+          <w:rFonts w:ascii="Times New Roman" w:hAnsi="Times New Roman" w:cs="Times New Roman"/>
+          <w:sz w:val="24"/>
+          <w:szCs w:val="24"/>
+        </w:rPr>
+        <w:t>ecis</w:t>
+      </w:r>
+      <w:r>
+        <w:rPr>
+          <w:rFonts w:ascii="Times New Roman" w:hAnsi="Times New Roman" w:cs="Times New Roman"/>
+          <w:sz w:val="24"/>
+          <w:szCs w:val="24"/>
+        </w:rPr>
+        <w:t xml:space="preserve"> ville et chastel jusques au nombre de XXIIII personnes des plus principaulx jureront solempnelement tenir et faire entretenir ce présent traictié sans l</w:t>
+      </w:r>
+      <w:r>
+        <w:rPr>
+          <w:rFonts w:ascii="Times New Roman" w:hAnsi="Times New Roman" w:cs="Times New Roman"/>
+          <w:sz w:val="24"/>
+          <w:szCs w:val="24"/>
+        </w:rPr>
+        <w:t xml:space="preserve">e </w:t>
+      </w:r>
+      <w:r>
+        <w:rPr>
+          <w:rFonts w:ascii="Times New Roman" w:hAnsi="Times New Roman" w:cs="Times New Roman"/>
+          <w:sz w:val="24"/>
+          <w:szCs w:val="24"/>
+        </w:rPr>
+        <w:t>enfraindre en aucune manière et ceulx qui auront se</w:t>
+      </w:r>
+      <w:r>
+        <w:rPr>
+          <w:rFonts w:ascii="Times New Roman" w:hAnsi="Times New Roman" w:cs="Times New Roman"/>
+          <w:sz w:val="24"/>
+          <w:szCs w:val="24"/>
+        </w:rPr>
+        <w:t>e</w:t>
+      </w:r>
+      <w:r>
+        <w:rPr>
+          <w:rFonts w:ascii="Times New Roman" w:hAnsi="Times New Roman" w:cs="Times New Roman"/>
+          <w:sz w:val="24"/>
+          <w:szCs w:val="24"/>
+        </w:rPr>
+        <w:t>l, le seelleront de leurs seaulx.</w:t>
+      </w:r>
+    </w:p>
+    <w:p>
+      <w:pPr>
+        <w:jc w:val="both"/>
+        <w:rPr>
+          <w:rFonts w:ascii="Times New Roman" w:hAnsi="Times New Roman" w:cs="Times New Roman"/>
+          <w:sz w:val="24"/>
+          <w:szCs w:val="24"/>
+        </w:rPr>
+      </w:pPr>
+      <w:r>
+        <w:rPr>
+          <w:rFonts w:ascii="Times New Roman" w:hAnsi="Times New Roman" w:cs="Times New Roman"/>
+          <w:sz w:val="24"/>
+          <w:szCs w:val="24"/>
+        </w:rPr>
+        <w:t>[f. 455.r]</w:t>
+      </w:r>
+      <w:r>
+        <w:rPr>
+          <w:rFonts w:ascii="Times New Roman" w:hAnsi="Times New Roman" w:cs="Times New Roman"/>
+          <w:sz w:val="24"/>
+          <w:szCs w:val="24"/>
+        </w:rPr>
+        <w:t xml:space="preserve"> Avec ce pour plus grant seureté, lesdis de Guise nous bailleront huy personnes en hostages. C’est assavoir : Jehan d’Yre, Renault de Hamel, Jehan de Caudeville, Jehan de Beauvoir, Jehan de Saint-Germain,</w:t>
+      </w:r>
+      <w:r>
+        <w:rPr>
+          <w:rFonts w:ascii="Times New Roman" w:hAnsi="Times New Roman" w:cs="Times New Roman"/>
+          <w:sz w:val="24"/>
+          <w:szCs w:val="24"/>
+        </w:rPr>
+        <w:t xml:space="preserve"> Quentin de Poix</w:t>
+      </w:r>
+      <w:r>
+        <w:rPr>
+          <w:rFonts w:ascii="Times New Roman" w:hAnsi="Times New Roman" w:cs="Times New Roman"/>
+          <w:sz w:val="24"/>
+          <w:szCs w:val="24"/>
+        </w:rPr>
+        <w:t>, messire Walerant</w:t>
+      </w:r>
+      <w:r>
+        <w:rPr>
+          <w:rFonts w:ascii="Times New Roman" w:hAnsi="Times New Roman" w:cs="Times New Roman"/>
+          <w:sz w:val="24"/>
+          <w:szCs w:val="24"/>
+        </w:rPr>
         <w:t xml:space="preserve"> </w:t>
       </w:r>
+      <w:r>
+        <w:rPr>
+          <w:rFonts w:ascii="Times New Roman" w:hAnsi="Times New Roman" w:cs="Times New Roman"/>
+          <w:sz w:val="24"/>
+          <w:szCs w:val="24"/>
+        </w:rPr>
+        <w:t>Mont</w:t>
+      </w:r>
+      <w:r>
+        <w:rPr>
+          <w:rFonts w:ascii="Times New Roman" w:hAnsi="Times New Roman" w:cs="Times New Roman"/>
+          <w:sz w:val="24"/>
+          <w:szCs w:val="24"/>
+        </w:rPr>
+        <w:t>on</w:t>
+      </w:r>
+      <w:r>
+        <w:rPr>
+          <w:rFonts w:ascii="Times New Roman" w:hAnsi="Times New Roman" w:cs="Times New Roman"/>
+          <w:sz w:val="24"/>
+          <w:szCs w:val="24"/>
+        </w:rPr>
+        <w:t xml:space="preserve"> et Jehan de Flavigni de </w:t>
+      </w:r>
+      <w:r>
+        <w:rPr>
+          <w:rFonts w:ascii="Times New Roman" w:hAnsi="Times New Roman" w:cs="Times New Roman"/>
+          <w:sz w:val="24"/>
+          <w:szCs w:val="24"/>
+        </w:rPr>
+        <w:t>Bon</w:t>
+      </w:r>
+      <w:r>
+        <w:rPr>
+          <w:rFonts w:ascii="Times New Roman" w:hAnsi="Times New Roman" w:cs="Times New Roman"/>
+          <w:sz w:val="24"/>
+          <w:szCs w:val="24"/>
+        </w:rPr>
+        <w:t xml:space="preserve">wers. Et </w:t>
+      </w:r>
+      <w:r>
+        <w:rPr>
+          <w:rFonts w:ascii="Times New Roman" w:hAnsi="Times New Roman" w:cs="Times New Roman"/>
+          <w:sz w:val="24"/>
+          <w:szCs w:val="24"/>
+        </w:rPr>
+        <w:t>ou</w:t>
+      </w:r>
+      <w:r>
+        <w:rPr>
+          <w:rFonts w:ascii="Times New Roman" w:hAnsi="Times New Roman" w:cs="Times New Roman"/>
+          <w:sz w:val="24"/>
+          <w:szCs w:val="24"/>
+        </w:rPr>
+        <w:t xml:space="preserve"> cas que aucuns </w:t>
+      </w:r>
+      <w:r>
+        <w:rPr>
+          <w:rFonts w:ascii="Times New Roman" w:hAnsi="Times New Roman" w:cs="Times New Roman"/>
+          <w:sz w:val="24"/>
+          <w:szCs w:val="24"/>
+        </w:rPr>
+        <w:t>yroient</w:t>
+      </w:r>
+      <w:r>
+        <w:rPr>
+          <w:rFonts w:ascii="Times New Roman" w:hAnsi="Times New Roman" w:cs="Times New Roman"/>
+          <w:sz w:val="24"/>
+          <w:szCs w:val="24"/>
+        </w:rPr>
+        <w:t xml:space="preserve"> de vie à trespas ou s’enf</w:t>
+      </w:r>
+      <w:r>
+        <w:rPr>
+          <w:rFonts w:ascii="Times New Roman" w:hAnsi="Times New Roman" w:cs="Times New Roman"/>
+          <w:sz w:val="24"/>
+          <w:szCs w:val="24"/>
+        </w:rPr>
+        <w:t>uir</w:t>
+      </w:r>
+      <w:r>
+        <w:rPr>
+          <w:rFonts w:ascii="Times New Roman" w:hAnsi="Times New Roman" w:cs="Times New Roman"/>
+          <w:sz w:val="24"/>
+          <w:szCs w:val="24"/>
+        </w:rPr>
+        <w:t xml:space="preserve">oient pendant icelle composicion, lesdis de Guise nous bailleront et furniront tousjours </w:t>
+      </w:r>
+      <w:r>
+        <w:rPr>
+          <w:rFonts w:ascii="Times New Roman" w:hAnsi="Times New Roman" w:cs="Times New Roman"/>
+          <w:sz w:val="24"/>
+          <w:szCs w:val="24"/>
+        </w:rPr>
+        <w:t xml:space="preserve">le nombre </w:t>
+      </w:r>
+      <w:r>
+        <w:rPr>
+          <w:rFonts w:ascii="Times New Roman" w:hAnsi="Times New Roman" w:cs="Times New Roman"/>
+          <w:sz w:val="24"/>
+          <w:szCs w:val="24"/>
+        </w:rPr>
+        <w:t xml:space="preserve">de huit personnes hostagiers </w:t>
+      </w:r>
+      <w:r>
+        <w:rPr>
+          <w:rFonts w:ascii="Times New Roman" w:hAnsi="Times New Roman" w:cs="Times New Roman"/>
+          <w:sz w:val="24"/>
+          <w:szCs w:val="24"/>
+        </w:rPr>
+        <w:t>ossy</w:t>
+      </w:r>
+      <w:r>
+        <w:rPr>
+          <w:rFonts w:ascii="Times New Roman" w:hAnsi="Times New Roman" w:cs="Times New Roman"/>
+          <w:sz w:val="24"/>
+          <w:szCs w:val="24"/>
+        </w:rPr>
+        <w:t xml:space="preserve"> souffis</w:t>
+      </w:r>
+      <w:r>
+        <w:rPr>
+          <w:rFonts w:ascii="Times New Roman" w:hAnsi="Times New Roman" w:cs="Times New Roman"/>
+          <w:sz w:val="24"/>
+          <w:szCs w:val="24"/>
+        </w:rPr>
+        <w:t>s</w:t>
+      </w:r>
+      <w:r>
+        <w:rPr>
+          <w:rFonts w:ascii="Times New Roman" w:hAnsi="Times New Roman" w:cs="Times New Roman"/>
+          <w:sz w:val="24"/>
+          <w:szCs w:val="24"/>
+        </w:rPr>
+        <w:t xml:space="preserve">ans ou plus. </w:t>
+      </w:r>
+    </w:p>
+    <w:p>
+      <w:pPr>
+        <w:jc w:val="both"/>
+        <w:rPr>
+          <w:rFonts w:ascii="Times New Roman" w:hAnsi="Times New Roman" w:cs="Times New Roman"/>
+          <w:sz w:val="24"/>
+          <w:szCs w:val="24"/>
+        </w:rPr>
+      </w:pPr>
+      <w:r>
+        <w:rPr>
+          <w:rFonts w:ascii="Times New Roman" w:hAnsi="Times New Roman" w:cs="Times New Roman"/>
+          <w:sz w:val="24"/>
+          <w:szCs w:val="24"/>
+        </w:rPr>
+        <w:t xml:space="preserve">Item </w:t>
+      </w:r>
+      <w:r>
+        <w:rPr>
+          <w:rFonts w:ascii="Times New Roman" w:hAnsi="Times New Roman" w:cs="Times New Roman"/>
+          <w:sz w:val="24"/>
+          <w:szCs w:val="24"/>
+        </w:rPr>
+        <w:t>–</w:t>
+      </w:r>
+      <w:r>
+        <w:rPr>
+          <w:rFonts w:ascii="Times New Roman" w:hAnsi="Times New Roman" w:cs="Times New Roman"/>
+          <w:sz w:val="24"/>
+          <w:szCs w:val="24"/>
+        </w:rPr>
+        <w:t xml:space="preserve"> </w:t>
+      </w:r>
+      <w:r>
+        <w:rPr>
+          <w:rFonts w:ascii="Times New Roman" w:hAnsi="Times New Roman" w:cs="Times New Roman"/>
+          <w:sz w:val="24"/>
+          <w:szCs w:val="24"/>
+        </w:rPr>
+        <w:t>Que nous et lesdis de Guise avons esleu et ordonné ens</w:t>
+      </w:r>
+      <w:r>
+        <w:rPr>
+          <w:rFonts w:ascii="Times New Roman" w:hAnsi="Times New Roman" w:cs="Times New Roman"/>
+          <w:sz w:val="24"/>
+          <w:szCs w:val="24"/>
+        </w:rPr>
+        <w:t>a</w:t>
+      </w:r>
+      <w:r>
+        <w:rPr>
+          <w:rFonts w:ascii="Times New Roman" w:hAnsi="Times New Roman" w:cs="Times New Roman"/>
+          <w:sz w:val="24"/>
+          <w:szCs w:val="24"/>
+        </w:rPr>
+        <w:t xml:space="preserve">mble d’un commun acord et consentement, et par ces présentes eslisons et ordonnons conservateurs de ce présent traictié, c’est assavoir : de nostre costé, messire Daviot de Poix, chevalier, et du costé de </w:t>
+      </w:r>
+      <w:r>
+        <w:rPr>
+          <w:rFonts w:ascii="Times New Roman" w:hAnsi="Times New Roman" w:cs="Times New Roman"/>
+          <w:sz w:val="24"/>
+          <w:szCs w:val="24"/>
+        </w:rPr>
+        <w:t>sois</w:t>
+      </w:r>
+      <w:r>
+        <w:rPr>
+          <w:rFonts w:ascii="Times New Roman" w:hAnsi="Times New Roman" w:cs="Times New Roman"/>
+          <w:sz w:val="24"/>
+          <w:szCs w:val="24"/>
+        </w:rPr>
+        <w:t xml:space="preserve"> de Guise, Colar</w:t>
+      </w:r>
+      <w:r>
+        <w:rPr>
+          <w:rFonts w:ascii="Times New Roman" w:hAnsi="Times New Roman" w:cs="Times New Roman"/>
+          <w:sz w:val="24"/>
+          <w:szCs w:val="24"/>
+        </w:rPr>
+        <w:t xml:space="preserve">d </w:t>
+      </w:r>
+      <w:r>
+        <w:rPr>
+          <w:rFonts w:ascii="Times New Roman" w:hAnsi="Times New Roman" w:cs="Times New Roman"/>
+          <w:sz w:val="24"/>
+          <w:szCs w:val="24"/>
+        </w:rPr>
+        <w:t>de Prois</w:t>
+      </w:r>
+      <w:r>
+        <w:rPr>
+          <w:rFonts w:ascii="Times New Roman" w:hAnsi="Times New Roman" w:cs="Times New Roman"/>
+          <w:sz w:val="24"/>
+          <w:szCs w:val="24"/>
+        </w:rPr>
+        <w:t>y</w:t>
+      </w:r>
+      <w:r>
+        <w:rPr>
+          <w:rFonts w:ascii="Times New Roman" w:hAnsi="Times New Roman" w:cs="Times New Roman"/>
+          <w:sz w:val="24"/>
+          <w:szCs w:val="24"/>
+        </w:rPr>
+        <w:t>, escu</w:t>
+      </w:r>
+      <w:r>
+        <w:rPr>
+          <w:rFonts w:ascii="Times New Roman" w:hAnsi="Times New Roman" w:cs="Times New Roman"/>
+          <w:sz w:val="24"/>
+          <w:szCs w:val="24"/>
+        </w:rPr>
+        <w:t>i</w:t>
+      </w:r>
+      <w:r>
+        <w:rPr>
+          <w:rFonts w:ascii="Times New Roman" w:hAnsi="Times New Roman" w:cs="Times New Roman"/>
+          <w:sz w:val="24"/>
+          <w:szCs w:val="24"/>
+        </w:rPr>
+        <w:t xml:space="preserve">er, ou son commis. Auquel messire Daviot ou à son commis </w:t>
+      </w:r>
+      <w:r>
+        <w:rPr>
+          <w:rFonts w:ascii="Times New Roman" w:hAnsi="Times New Roman" w:cs="Times New Roman"/>
+          <w:sz w:val="24"/>
+          <w:szCs w:val="24"/>
+        </w:rPr>
+        <w:t xml:space="preserve">nous </w:t>
+      </w:r>
+      <w:r>
+        <w:rPr>
+          <w:rFonts w:ascii="Times New Roman" w:hAnsi="Times New Roman" w:cs="Times New Roman"/>
+          <w:sz w:val="24"/>
+          <w:szCs w:val="24"/>
+        </w:rPr>
+        <w:t>avons donné et donnons plain po</w:t>
+      </w:r>
+      <w:r>
+        <w:rPr>
+          <w:rFonts w:ascii="Times New Roman" w:hAnsi="Times New Roman" w:cs="Times New Roman"/>
+          <w:sz w:val="24"/>
+          <w:szCs w:val="24"/>
+        </w:rPr>
+        <w:t>v</w:t>
+      </w:r>
+      <w:r>
+        <w:rPr>
+          <w:rFonts w:ascii="Times New Roman" w:hAnsi="Times New Roman" w:cs="Times New Roman"/>
+          <w:sz w:val="24"/>
+          <w:szCs w:val="24"/>
+        </w:rPr>
+        <w:t>oir et auctorité de baillier ausdi</w:t>
+      </w:r>
+      <w:r>
+        <w:rPr>
+          <w:rFonts w:ascii="Times New Roman" w:hAnsi="Times New Roman" w:cs="Times New Roman"/>
+          <w:sz w:val="24"/>
+          <w:szCs w:val="24"/>
+        </w:rPr>
+        <w:t>s</w:t>
+      </w:r>
+      <w:r>
+        <w:rPr>
+          <w:rFonts w:ascii="Times New Roman" w:hAnsi="Times New Roman" w:cs="Times New Roman"/>
+          <w:sz w:val="24"/>
+          <w:szCs w:val="24"/>
+        </w:rPr>
+        <w:t xml:space="preserve"> de Guise saufz condui</w:t>
+      </w:r>
+      <w:r>
+        <w:rPr>
+          <w:rFonts w:ascii="Times New Roman" w:hAnsi="Times New Roman" w:cs="Times New Roman"/>
+          <w:sz w:val="24"/>
+          <w:szCs w:val="24"/>
+        </w:rPr>
+        <w:t>s</w:t>
+      </w:r>
+      <w:r>
+        <w:rPr>
+          <w:rFonts w:ascii="Times New Roman" w:hAnsi="Times New Roman" w:cs="Times New Roman"/>
+          <w:sz w:val="24"/>
+          <w:szCs w:val="24"/>
+        </w:rPr>
+        <w:t xml:space="preserve"> ou bulettes nécessaires de congnoistre et </w:t>
+      </w:r>
+      <w:r>
+        <w:rPr>
+          <w:rFonts w:ascii="Times New Roman" w:hAnsi="Times New Roman" w:cs="Times New Roman"/>
+          <w:sz w:val="24"/>
+          <w:szCs w:val="24"/>
+          <w:highlight w:val="yellow"/>
+        </w:rPr>
+        <w:t>d’en</w:t>
+      </w:r>
+      <w:r>
+        <w:rPr>
+          <w:rFonts w:ascii="Times New Roman" w:hAnsi="Times New Roman" w:cs="Times New Roman"/>
+          <w:sz w:val="24"/>
+          <w:szCs w:val="24"/>
+          <w:highlight w:val="yellow"/>
+        </w:rPr>
+        <w:t>cil</w:t>
+      </w:r>
+      <w:r>
+        <w:rPr>
+          <w:rFonts w:ascii="Times New Roman" w:hAnsi="Times New Roman" w:cs="Times New Roman"/>
+          <w:sz w:val="24"/>
+          <w:szCs w:val="24"/>
+          <w:highlight w:val="yellow"/>
+        </w:rPr>
+        <w:t>er</w:t>
+      </w:r>
+      <w:r>
+        <w:rPr>
+          <w:rFonts w:ascii="Times New Roman" w:hAnsi="Times New Roman" w:cs="Times New Roman"/>
+          <w:sz w:val="24"/>
+          <w:szCs w:val="24"/>
+        </w:rPr>
+        <w:t xml:space="preserve"> de tous cas qu</w:t>
+      </w:r>
+      <w:r>
+        <w:rPr>
+          <w:rFonts w:ascii="Times New Roman" w:hAnsi="Times New Roman" w:cs="Times New Roman"/>
+          <w:sz w:val="24"/>
+          <w:szCs w:val="24"/>
+        </w:rPr>
+        <w:t xml:space="preserve">e </w:t>
+      </w:r>
+      <w:r>
+        <w:rPr>
+          <w:rFonts w:ascii="Times New Roman" w:hAnsi="Times New Roman" w:cs="Times New Roman"/>
+          <w:sz w:val="24"/>
+          <w:szCs w:val="24"/>
+        </w:rPr>
+        <w:t>istroi</w:t>
+      </w:r>
+      <w:r>
+        <w:rPr>
+          <w:rFonts w:ascii="Times New Roman" w:hAnsi="Times New Roman" w:cs="Times New Roman"/>
+          <w:sz w:val="24"/>
+          <w:szCs w:val="24"/>
+        </w:rPr>
+        <w:t>s</w:t>
+      </w:r>
+      <w:r>
+        <w:rPr>
+          <w:rFonts w:ascii="Times New Roman" w:hAnsi="Times New Roman" w:cs="Times New Roman"/>
+          <w:sz w:val="24"/>
+          <w:szCs w:val="24"/>
+        </w:rPr>
+        <w:t xml:space="preserve"> </w:t>
+      </w:r>
+      <w:r>
+        <w:rPr>
+          <w:rFonts w:ascii="Times New Roman" w:hAnsi="Times New Roman" w:cs="Times New Roman"/>
+          <w:sz w:val="24"/>
+          <w:szCs w:val="24"/>
+        </w:rPr>
+        <w:t xml:space="preserve">et </w:t>
+      </w:r>
+      <w:r>
+        <w:rPr>
+          <w:rFonts w:ascii="Times New Roman" w:hAnsi="Times New Roman" w:cs="Times New Roman"/>
+          <w:sz w:val="24"/>
+          <w:szCs w:val="24"/>
+        </w:rPr>
+        <w:t xml:space="preserve">procés qui tant d’une part comme d’autre se porroient mouvoir pendant ladite composicion sur les promesses et convenances cy-dessus déclarées et chascune d’icelles. </w:t>
+      </w:r>
+    </w:p>
+    <w:p>
+      <w:pPr>
+        <w:jc w:val="both"/>
+        <w:rPr>
+          <w:rFonts w:ascii="Times New Roman" w:hAnsi="Times New Roman" w:cs="Times New Roman"/>
+          <w:sz w:val="24"/>
+          <w:szCs w:val="24"/>
+        </w:rPr>
+      </w:pPr>
+      <w:r>
+        <w:rPr>
+          <w:rFonts w:ascii="Times New Roman" w:hAnsi="Times New Roman" w:cs="Times New Roman"/>
+          <w:sz w:val="24"/>
+          <w:szCs w:val="24"/>
+        </w:rPr>
+        <w:t xml:space="preserve">Item – Avons juré </w:t>
+      </w:r>
+      <w:r>
+        <w:rPr>
+          <w:rFonts w:ascii="Times New Roman" w:hAnsi="Times New Roman" w:cs="Times New Roman"/>
+          <w:sz w:val="24"/>
+          <w:szCs w:val="24"/>
+        </w:rPr>
+        <w:t>et promis et</w:t>
+      </w:r>
+      <w:r>
+        <w:rPr>
+          <w:rFonts w:ascii="Times New Roman" w:hAnsi="Times New Roman" w:cs="Times New Roman"/>
+          <w:sz w:val="24"/>
+          <w:szCs w:val="24"/>
+        </w:rPr>
+        <w:t xml:space="preserve"> </w:t>
+      </w:r>
+      <w:r>
+        <w:rPr>
+          <w:rFonts w:ascii="Times New Roman" w:hAnsi="Times New Roman" w:cs="Times New Roman"/>
+          <w:sz w:val="24"/>
+          <w:szCs w:val="24"/>
+        </w:rPr>
+        <w:t>par ces jouissances</w:t>
+      </w:r>
+      <w:r>
+        <w:rPr>
+          <w:rFonts w:ascii="Times New Roman" w:hAnsi="Times New Roman" w:cs="Times New Roman"/>
+          <w:sz w:val="24"/>
+          <w:szCs w:val="24"/>
+        </w:rPr>
+        <w:t xml:space="preserve"> </w:t>
+      </w:r>
+      <w:r>
+        <w:rPr>
+          <w:rFonts w:ascii="Times New Roman" w:hAnsi="Times New Roman" w:cs="Times New Roman"/>
+          <w:sz w:val="24"/>
+          <w:szCs w:val="24"/>
+        </w:rPr>
+        <w:t xml:space="preserve">jurons promettes </w:t>
+      </w:r>
+      <w:r>
+        <w:rPr>
+          <w:rFonts w:ascii="Times New Roman" w:hAnsi="Times New Roman" w:cs="Times New Roman"/>
+          <w:sz w:val="24"/>
+          <w:szCs w:val="24"/>
+        </w:rPr>
+        <w:t>lo</w:t>
+      </w:r>
+      <w:r>
+        <w:rPr>
+          <w:rFonts w:ascii="Times New Roman" w:hAnsi="Times New Roman" w:cs="Times New Roman"/>
+          <w:sz w:val="24"/>
+          <w:szCs w:val="24"/>
+        </w:rPr>
+        <w:t>i</w:t>
+      </w:r>
+      <w:r>
+        <w:rPr>
+          <w:rFonts w:ascii="Times New Roman" w:hAnsi="Times New Roman" w:cs="Times New Roman"/>
+          <w:sz w:val="24"/>
+          <w:szCs w:val="24"/>
+        </w:rPr>
+        <w:t xml:space="preserve">alement sur nostre honneur acomplir toutes les choses </w:t>
+      </w:r>
+      <w:r>
+        <w:rPr>
+          <w:rFonts w:ascii="Times New Roman" w:hAnsi="Times New Roman" w:cs="Times New Roman"/>
+          <w:sz w:val="24"/>
+          <w:szCs w:val="24"/>
+        </w:rPr>
+        <w:t>cy-</w:t>
+      </w:r>
+      <w:r>
+        <w:rPr>
+          <w:rFonts w:ascii="Times New Roman" w:hAnsi="Times New Roman" w:cs="Times New Roman"/>
+          <w:sz w:val="24"/>
+          <w:szCs w:val="24"/>
+        </w:rPr>
+        <w:t>dessus déclarées au regard de celles qu</w:t>
+      </w:r>
+      <w:r>
+        <w:rPr>
+          <w:rFonts w:ascii="Times New Roman" w:hAnsi="Times New Roman" w:cs="Times New Roman"/>
+          <w:sz w:val="24"/>
+          <w:szCs w:val="24"/>
+        </w:rPr>
+        <w:t>e</w:t>
+      </w:r>
+      <w:r>
+        <w:rPr>
+          <w:rFonts w:ascii="Times New Roman" w:hAnsi="Times New Roman" w:cs="Times New Roman"/>
+          <w:sz w:val="24"/>
+          <w:szCs w:val="24"/>
+        </w:rPr>
+        <w:t xml:space="preserve"> tenus</w:t>
+      </w:r>
+      <w:r>
+        <w:rPr>
+          <w:rFonts w:ascii="Times New Roman" w:hAnsi="Times New Roman" w:cs="Times New Roman"/>
+          <w:sz w:val="24"/>
+          <w:szCs w:val="24"/>
+        </w:rPr>
+        <w:t xml:space="preserve"> promettons</w:t>
+      </w:r>
+      <w:r>
+        <w:rPr>
+          <w:rFonts w:ascii="Times New Roman" w:hAnsi="Times New Roman" w:cs="Times New Roman"/>
+          <w:sz w:val="24"/>
+          <w:szCs w:val="24"/>
+        </w:rPr>
+        <w:t xml:space="preserve"> d’accomplir de tou</w:t>
+      </w:r>
+      <w:r>
+        <w:rPr>
+          <w:rFonts w:ascii="Times New Roman" w:hAnsi="Times New Roman" w:cs="Times New Roman"/>
+          <w:sz w:val="24"/>
+          <w:szCs w:val="24"/>
+        </w:rPr>
+        <w:t>s</w:t>
+      </w:r>
+      <w:r>
+        <w:rPr>
+          <w:rFonts w:ascii="Times New Roman" w:hAnsi="Times New Roman" w:cs="Times New Roman"/>
+          <w:sz w:val="24"/>
+          <w:szCs w:val="24"/>
+        </w:rPr>
+        <w:t xml:space="preserve"> no</w:t>
+      </w:r>
+      <w:r>
+        <w:rPr>
+          <w:rFonts w:ascii="Times New Roman" w:hAnsi="Times New Roman" w:cs="Times New Roman"/>
+          <w:sz w:val="24"/>
+          <w:szCs w:val="24"/>
+        </w:rPr>
+        <w:t>z</w:t>
+      </w:r>
+      <w:r>
+        <w:rPr>
+          <w:rFonts w:ascii="Times New Roman" w:hAnsi="Times New Roman" w:cs="Times New Roman"/>
+          <w:sz w:val="24"/>
+          <w:szCs w:val="24"/>
+        </w:rPr>
+        <w:t xml:space="preserve"> l</w:t>
+      </w:r>
+      <w:r>
+        <w:rPr>
+          <w:rFonts w:ascii="Times New Roman" w:hAnsi="Times New Roman" w:cs="Times New Roman"/>
+          <w:sz w:val="24"/>
+          <w:szCs w:val="24"/>
+        </w:rPr>
+        <w:t>eaulx</w:t>
+      </w:r>
+      <w:r>
+        <w:rPr>
+          <w:rFonts w:ascii="Times New Roman" w:hAnsi="Times New Roman" w:cs="Times New Roman"/>
+          <w:sz w:val="24"/>
+          <w:szCs w:val="24"/>
+        </w:rPr>
+        <w:t xml:space="preserve"> povoir et</w:t>
+      </w:r>
+      <w:r>
+        <w:rPr>
+          <w:rFonts w:ascii="Times New Roman" w:hAnsi="Times New Roman" w:cs="Times New Roman"/>
+          <w:sz w:val="24"/>
+          <w:szCs w:val="24"/>
+        </w:rPr>
+        <w:t xml:space="preserve"> </w:t>
+      </w:r>
+      <w:r>
+        <w:rPr>
+          <w:rFonts w:ascii="Times New Roman" w:hAnsi="Times New Roman" w:cs="Times New Roman"/>
+          <w:sz w:val="24"/>
+          <w:szCs w:val="24"/>
+        </w:rPr>
+        <w:t>icelles</w:t>
+      </w:r>
+      <w:r>
+        <w:rPr>
+          <w:rFonts w:ascii="Times New Roman" w:hAnsi="Times New Roman" w:cs="Times New Roman"/>
+          <w:sz w:val="24"/>
+          <w:szCs w:val="24"/>
+        </w:rPr>
+        <w:t xml:space="preserve"> et chascunes d’icelles</w:t>
+      </w:r>
+      <w:r>
+        <w:rPr>
+          <w:rFonts w:ascii="Times New Roman" w:hAnsi="Times New Roman" w:cs="Times New Roman"/>
+          <w:sz w:val="24"/>
+          <w:szCs w:val="24"/>
+        </w:rPr>
+        <w:t xml:space="preserve"> garder et entretenir par tous les subje</w:t>
+      </w:r>
+      <w:r>
+        <w:rPr>
+          <w:rFonts w:ascii="Times New Roman" w:hAnsi="Times New Roman" w:cs="Times New Roman"/>
+          <w:sz w:val="24"/>
+          <w:szCs w:val="24"/>
+        </w:rPr>
+        <w:t>ts</w:t>
+      </w:r>
+      <w:r>
+        <w:rPr>
+          <w:rFonts w:ascii="Times New Roman" w:hAnsi="Times New Roman" w:cs="Times New Roman"/>
+          <w:sz w:val="24"/>
+          <w:szCs w:val="24"/>
+        </w:rPr>
+        <w:t xml:space="preserve"> et obéissans au roy et à mesdis seigneurs le régent et de Bourgogne, sans enfreindre en aucune manière. </w:t>
+      </w:r>
+    </w:p>
+    <w:p>
+      <w:pPr>
+        <w:jc w:val="both"/>
+        <w:rPr>
+          <w:rFonts w:ascii="Times New Roman" w:hAnsi="Times New Roman" w:cs="Times New Roman"/>
+          <w:sz w:val="24"/>
+          <w:szCs w:val="24"/>
+        </w:rPr>
+      </w:pPr>
+      <w:r>
+        <w:rPr>
+          <w:rFonts w:ascii="Times New Roman" w:hAnsi="Times New Roman" w:cs="Times New Roman"/>
+          <w:sz w:val="24"/>
+          <w:szCs w:val="24"/>
+        </w:rPr>
+        <w:t xml:space="preserve">[f. 455.v] Item – </w:t>
+      </w:r>
+      <w:r>
+        <w:rPr>
+          <w:rFonts w:ascii="Times New Roman" w:hAnsi="Times New Roman" w:cs="Times New Roman"/>
+          <w:sz w:val="24"/>
+          <w:szCs w:val="24"/>
+        </w:rPr>
+        <w:t>Et p</w:t>
+      </w:r>
+      <w:r>
+        <w:rPr>
+          <w:rFonts w:ascii="Times New Roman" w:hAnsi="Times New Roman" w:cs="Times New Roman"/>
+          <w:sz w:val="24"/>
+          <w:szCs w:val="24"/>
+        </w:rPr>
+        <w:t>our la plus gran</w:t>
+      </w:r>
+      <w:r>
+        <w:rPr>
+          <w:rFonts w:ascii="Times New Roman" w:hAnsi="Times New Roman" w:cs="Times New Roman"/>
+          <w:sz w:val="24"/>
+          <w:szCs w:val="24"/>
+        </w:rPr>
+        <w:t>t</w:t>
+      </w:r>
+      <w:r>
+        <w:rPr>
+          <w:rFonts w:ascii="Times New Roman" w:hAnsi="Times New Roman" w:cs="Times New Roman"/>
+          <w:sz w:val="24"/>
+          <w:szCs w:val="24"/>
+        </w:rPr>
+        <w:t xml:space="preserve"> seureté de ce ferons le plus dilig</w:t>
+      </w:r>
+      <w:r>
+        <w:rPr>
+          <w:rFonts w:ascii="Times New Roman" w:hAnsi="Times New Roman" w:cs="Times New Roman"/>
+          <w:sz w:val="24"/>
+          <w:szCs w:val="24"/>
+        </w:rPr>
+        <w:t>a</w:t>
+      </w:r>
+      <w:r>
+        <w:rPr>
+          <w:rFonts w:ascii="Times New Roman" w:hAnsi="Times New Roman" w:cs="Times New Roman"/>
+          <w:sz w:val="24"/>
+          <w:szCs w:val="24"/>
+        </w:rPr>
+        <w:t>ntement que faire se porra, loer</w:t>
+      </w:r>
+      <w:r>
+        <w:rPr>
+          <w:rFonts w:ascii="Times New Roman" w:hAnsi="Times New Roman" w:cs="Times New Roman"/>
+          <w:sz w:val="24"/>
+          <w:szCs w:val="24"/>
+        </w:rPr>
+        <w:t xml:space="preserve">, </w:t>
+      </w:r>
+      <w:r>
+        <w:rPr>
+          <w:rFonts w:ascii="Times New Roman" w:hAnsi="Times New Roman" w:cs="Times New Roman"/>
+          <w:sz w:val="24"/>
+          <w:szCs w:val="24"/>
+        </w:rPr>
+        <w:t xml:space="preserve">approuver et ratiffier ce présent traictié par mondit seigneur le régent en la forme et manière </w:t>
+      </w:r>
+      <w:r>
+        <w:rPr>
+          <w:rFonts w:ascii="Times New Roman" w:hAnsi="Times New Roman" w:cs="Times New Roman"/>
+          <w:sz w:val="24"/>
+          <w:szCs w:val="24"/>
+        </w:rPr>
+        <w:t>cy</w:t>
+      </w:r>
+      <w:r>
+        <w:rPr>
+          <w:rFonts w:ascii="Times New Roman" w:hAnsi="Times New Roman" w:cs="Times New Roman"/>
+          <w:sz w:val="24"/>
+          <w:szCs w:val="24"/>
+        </w:rPr>
+        <w:t>-dessus déclarée. En tesmoing de ce nous avons fait mettre nos seaul</w:t>
+      </w:r>
+      <w:r>
+        <w:rPr>
+          <w:rFonts w:ascii="Times New Roman" w:hAnsi="Times New Roman" w:cs="Times New Roman"/>
+          <w:sz w:val="24"/>
+          <w:szCs w:val="24"/>
+        </w:rPr>
+        <w:t>x</w:t>
+      </w:r>
+      <w:r>
+        <w:rPr>
+          <w:rFonts w:ascii="Times New Roman" w:hAnsi="Times New Roman" w:cs="Times New Roman"/>
+          <w:sz w:val="24"/>
+          <w:szCs w:val="24"/>
+        </w:rPr>
+        <w:t xml:space="preserve"> à ces présentes. Donné en nostre siège devant lesdi</w:t>
+      </w:r>
+      <w:r>
+        <w:rPr>
+          <w:rFonts w:ascii="Times New Roman" w:hAnsi="Times New Roman" w:cs="Times New Roman"/>
+          <w:sz w:val="24"/>
+          <w:szCs w:val="24"/>
+        </w:rPr>
+        <w:t>cte</w:t>
+      </w:r>
+      <w:r>
+        <w:rPr>
+          <w:rFonts w:ascii="Times New Roman" w:hAnsi="Times New Roman" w:cs="Times New Roman"/>
+          <w:sz w:val="24"/>
+          <w:szCs w:val="24"/>
+        </w:rPr>
+        <w:t>s ville et chastel de Guise</w:t>
+      </w:r>
+      <w:r>
+        <w:rPr>
+          <w:rFonts w:ascii="Times New Roman" w:hAnsi="Times New Roman" w:cs="Times New Roman"/>
+          <w:sz w:val="24"/>
+          <w:szCs w:val="24"/>
+        </w:rPr>
+        <w:t>.</w:t>
+      </w:r>
+      <w:r>
+        <w:rPr>
+          <w:rFonts w:ascii="Times New Roman" w:hAnsi="Times New Roman" w:cs="Times New Roman"/>
+          <w:sz w:val="24"/>
+          <w:szCs w:val="24"/>
+        </w:rPr>
+        <w:t xml:space="preserve"> XVIIIe jour de septembre l’an mil CCCC XXIIII. </w:t>
+      </w:r>
+    </w:p>
+    <w:p>
+      <w:pPr>
+        <w:jc w:val="both"/>
+        <w:rPr>
+          <w:rFonts w:ascii="Times New Roman" w:hAnsi="Times New Roman" w:cs="Times New Roman"/>
+          <w:sz w:val="24"/>
+          <w:szCs w:val="24"/>
+        </w:rPr>
+      </w:pPr>
+      <w:r>
+        <w:rPr>
+          <w:rFonts w:ascii="Times New Roman" w:hAnsi="Times New Roman" w:cs="Times New Roman"/>
+          <w:sz w:val="24"/>
+          <w:szCs w:val="24"/>
+        </w:rPr>
+        <w:t>En ce tamps fu traictié fais entre le seigneur de Montagu d’une part et La Hire d’autre, de rednre les fortresses de Vitri en Partoixet autres estans sur les marchés de Champa</w:t>
+      </w:r>
+      <w:r>
+        <w:rPr>
+          <w:rFonts w:ascii="Times New Roman" w:hAnsi="Times New Roman" w:cs="Times New Roman"/>
+          <w:sz w:val="24"/>
+          <w:szCs w:val="24"/>
+        </w:rPr>
+        <w:t>i</w:t>
+      </w:r>
+      <w:r>
+        <w:rPr>
+          <w:rFonts w:ascii="Times New Roman" w:hAnsi="Times New Roman" w:cs="Times New Roman"/>
+          <w:sz w:val="24"/>
+          <w:szCs w:val="24"/>
+        </w:rPr>
+        <w:t xml:space="preserve">gne, par le manière </w:t>
+      </w:r>
+      <w:r>
+        <w:rPr>
+          <w:rFonts w:ascii="Times New Roman" w:hAnsi="Times New Roman" w:cs="Times New Roman"/>
+          <w:sz w:val="24"/>
+          <w:szCs w:val="24"/>
+        </w:rPr>
+        <w:lastRenderedPageBreak/>
+        <w:t xml:space="preserve">qu’il s’estoient rendus ceulx de Guise </w:t>
+      </w:r>
+      <w:r>
+        <w:rPr>
+          <w:rFonts w:ascii="Times New Roman" w:hAnsi="Times New Roman" w:cs="Times New Roman"/>
+          <w:sz w:val="24"/>
+          <w:szCs w:val="24"/>
+        </w:rPr>
+        <w:t xml:space="preserve">exepté que le jour de combatre en cas de secours fu mis au jour de Pasques ou endedens et par dessaulse dudit secours rendy lesdis La Hire le ville et chastel de Vitry, audit seigneur de Montagu. </w:t>
+      </w:r>
+    </w:p>
+    <w:p>
+      <w:pPr>
+        <w:jc w:val="both"/>
+        <w:rPr>
+          <w:rFonts w:ascii="Times New Roman" w:hAnsi="Times New Roman" w:cs="Times New Roman"/>
+          <w:sz w:val="24"/>
+          <w:szCs w:val="24"/>
+        </w:rPr>
+      </w:pPr>
+      <w:r>
+        <w:rPr>
+          <w:rFonts w:ascii="Times New Roman" w:hAnsi="Times New Roman" w:cs="Times New Roman"/>
+          <w:sz w:val="24"/>
+          <w:szCs w:val="24"/>
+        </w:rPr>
+        <w:t xml:space="preserve">En ce tamps allèrent courir au pays de Barois, le bastard de Saint-Pol, messire Maurroit de Saint-Légier et autres Piccars auquel voiage ils pillèrent très </w:t>
+      </w:r>
+      <w:r>
+        <w:rPr>
+          <w:rFonts w:ascii="Times New Roman" w:hAnsi="Times New Roman" w:cs="Times New Roman"/>
+          <w:sz w:val="24"/>
+          <w:szCs w:val="24"/>
+          <w:highlight w:val="yellow"/>
+        </w:rPr>
+        <w:t>fusterent</w:t>
+      </w:r>
+      <w:r>
+        <w:rPr>
+          <w:rFonts w:ascii="Times New Roman" w:hAnsi="Times New Roman" w:cs="Times New Roman"/>
+          <w:sz w:val="24"/>
+          <w:szCs w:val="24"/>
+        </w:rPr>
+        <w:t xml:space="preserve"> le plat pais et puis s’en rerournèrent à tout leur bagage. </w:t>
+      </w:r>
+    </w:p>
+    <w:p>
+      <w:pPr>
+        <w:jc w:val="both"/>
+        <w:rPr>
+          <w:rFonts w:ascii="Times New Roman" w:hAnsi="Times New Roman" w:cs="Times New Roman"/>
+          <w:sz w:val="24"/>
+          <w:szCs w:val="24"/>
+        </w:rPr>
+      </w:pPr>
+      <w:r>
+        <w:rPr>
+          <w:rFonts w:ascii="Times New Roman" w:hAnsi="Times New Roman" w:cs="Times New Roman"/>
+          <w:sz w:val="24"/>
+          <w:szCs w:val="24"/>
+        </w:rPr>
+        <w:t xml:space="preserve">En le fin du moix de novembre, amena le duc de Glocestre sa femme en Haynau, auquel pais sans coy ferir il fu obeis et recens et entra promier à Bourchant, et fu à mons à Valenchienne et ainsi bonnes ville ostel audit pais. </w:t>
+      </w:r>
+    </w:p>
+    <w:p>
+      <w:pPr>
+        <w:jc w:val="both"/>
+        <w:rPr>
+          <w:rFonts w:ascii="Times New Roman" w:hAnsi="Times New Roman" w:cs="Times New Roman"/>
+          <w:sz w:val="24"/>
+          <w:szCs w:val="24"/>
+        </w:rPr>
+      </w:pPr>
+      <w:r>
+        <w:rPr>
+          <w:rFonts w:ascii="Times New Roman" w:hAnsi="Times New Roman" w:cs="Times New Roman"/>
+          <w:sz w:val="24"/>
+          <w:szCs w:val="24"/>
+        </w:rPr>
+        <w:t xml:space="preserve">[f. 456.r] </w:t>
+      </w:r>
+      <w:r>
+        <w:rPr>
+          <w:rFonts w:ascii="Times New Roman" w:hAnsi="Times New Roman" w:cs="Times New Roman"/>
+          <w:sz w:val="24"/>
+          <w:szCs w:val="24"/>
+        </w:rPr>
+        <w:t>Entrée le Noël</w:t>
+      </w:r>
+      <w:r>
+        <w:rPr>
+          <w:rFonts w:ascii="Times New Roman" w:hAnsi="Times New Roman" w:cs="Times New Roman"/>
+          <w:sz w:val="24"/>
+          <w:szCs w:val="24"/>
+        </w:rPr>
+        <w:t xml:space="preserve"> </w:t>
+      </w:r>
+      <w:r>
+        <w:rPr>
+          <w:rFonts w:ascii="Times New Roman" w:hAnsi="Times New Roman" w:cs="Times New Roman"/>
+          <w:sz w:val="24"/>
+          <w:szCs w:val="24"/>
+        </w:rPr>
+        <w:t xml:space="preserve">audit an fu le mariage fait du duc de Bourgogne et de le </w:t>
+      </w:r>
+      <w:r>
+        <w:rPr>
+          <w:rFonts w:ascii="Times New Roman" w:hAnsi="Times New Roman" w:cs="Times New Roman"/>
+          <w:sz w:val="24"/>
+          <w:szCs w:val="24"/>
+        </w:rPr>
+        <w:t>ves</w:t>
+      </w:r>
+      <w:r>
+        <w:rPr>
+          <w:rFonts w:ascii="Times New Roman" w:hAnsi="Times New Roman" w:cs="Times New Roman"/>
+          <w:sz w:val="24"/>
+          <w:szCs w:val="24"/>
+        </w:rPr>
+        <w:t>v</w:t>
+      </w:r>
+      <w:r>
+        <w:rPr>
+          <w:rFonts w:ascii="Times New Roman" w:hAnsi="Times New Roman" w:cs="Times New Roman"/>
+          <w:sz w:val="24"/>
+          <w:szCs w:val="24"/>
+        </w:rPr>
+        <w:t xml:space="preserve">e du conte de Nevers </w:t>
+      </w:r>
+      <w:r>
+        <w:rPr>
+          <w:rFonts w:ascii="Times New Roman" w:hAnsi="Times New Roman" w:cs="Times New Roman"/>
+          <w:sz w:val="24"/>
+          <w:szCs w:val="24"/>
+        </w:rPr>
+        <w:t>fais oncle le dis de Bourgogne</w:t>
+      </w:r>
+      <w:r>
+        <w:rPr>
+          <w:rStyle w:val="Appelnotedebasdep"/>
+          <w:rFonts w:ascii="Times New Roman" w:hAnsi="Times New Roman" w:cs="Times New Roman"/>
+          <w:sz w:val="24"/>
+          <w:szCs w:val="24"/>
+        </w:rPr>
+        <w:footnoteReference w:id="46"/>
+      </w:r>
+      <w:r>
+        <w:rPr>
+          <w:rFonts w:ascii="Times New Roman" w:hAnsi="Times New Roman" w:cs="Times New Roman"/>
+          <w:sz w:val="24"/>
+          <w:szCs w:val="24"/>
+        </w:rPr>
+        <w:t xml:space="preserve">. Et ce mariage traictié comme on disoit pour ce qu’icelle dame estoit bien espronniée de porter enffans mais elle </w:t>
+      </w:r>
+      <w:r>
+        <w:rPr>
+          <w:rFonts w:ascii="Times New Roman" w:hAnsi="Times New Roman" w:cs="Times New Roman"/>
+          <w:sz w:val="24"/>
+          <w:szCs w:val="24"/>
+        </w:rPr>
+        <w:t xml:space="preserve">ne vesqut gaires depuis ainsi que passa au mois de septembre ensuivant. </w:t>
+      </w:r>
+    </w:p>
+    <w:p>
+      <w:pPr>
+        <w:jc w:val="both"/>
+        <w:rPr>
+          <w:rFonts w:ascii="Times New Roman" w:hAnsi="Times New Roman" w:cs="Times New Roman"/>
+          <w:sz w:val="24"/>
+          <w:szCs w:val="24"/>
+        </w:rPr>
+      </w:pPr>
+      <w:r>
+        <w:rPr>
+          <w:rFonts w:ascii="Times New Roman" w:hAnsi="Times New Roman" w:cs="Times New Roman"/>
+          <w:sz w:val="24"/>
+          <w:szCs w:val="24"/>
+        </w:rPr>
+        <w:t>En ce tamps fu traictié le mariage de Charles de Bourbon et de le feut maisnée dudis duc de Bourgogne.</w:t>
+      </w:r>
+      <w:r>
+        <w:rPr>
+          <w:rStyle w:val="Appelnotedebasdep"/>
+          <w:rFonts w:ascii="Times New Roman" w:hAnsi="Times New Roman" w:cs="Times New Roman"/>
+          <w:sz w:val="24"/>
+          <w:szCs w:val="24"/>
+        </w:rPr>
+        <w:footnoteReference w:id="47"/>
+      </w:r>
+    </w:p>
+    <w:p>
+      <w:pPr>
+        <w:jc w:val="both"/>
+        <w:rPr>
+          <w:rFonts w:ascii="Times New Roman" w:hAnsi="Times New Roman" w:cs="Times New Roman"/>
+          <w:sz w:val="24"/>
+          <w:szCs w:val="24"/>
+        </w:rPr>
+      </w:pPr>
+      <w:r>
+        <w:rPr>
+          <w:rFonts w:ascii="Times New Roman" w:hAnsi="Times New Roman" w:cs="Times New Roman"/>
+          <w:sz w:val="24"/>
+          <w:szCs w:val="24"/>
+        </w:rPr>
+        <w:t>Le XXIIIIe</w:t>
+      </w:r>
+      <w:r>
+        <w:rPr>
+          <w:rStyle w:val="Appelnotedebasdep"/>
+          <w:rFonts w:ascii="Times New Roman" w:hAnsi="Times New Roman" w:cs="Times New Roman"/>
+          <w:sz w:val="24"/>
+          <w:szCs w:val="24"/>
+        </w:rPr>
+        <w:footnoteReference w:id="48"/>
+      </w:r>
+      <w:r>
+        <w:rPr>
+          <w:rFonts w:ascii="Times New Roman" w:hAnsi="Times New Roman" w:cs="Times New Roman"/>
+          <w:sz w:val="24"/>
+          <w:szCs w:val="24"/>
+        </w:rPr>
+        <w:t xml:space="preserve"> jour de février dusdis an furent les ville et chastel de Guise rendus </w:t>
+      </w:r>
+      <w:r>
+        <w:rPr>
+          <w:rFonts w:ascii="Times New Roman" w:hAnsi="Times New Roman" w:cs="Times New Roman"/>
+          <w:sz w:val="24"/>
+          <w:szCs w:val="24"/>
+        </w:rPr>
+        <w:t xml:space="preserve">et levés a messire Jehan de Luxembourg par Jehan de Proisy et par dessaulte du secours cy devant </w:t>
+      </w:r>
+      <w:r>
+        <w:rPr>
+          <w:rFonts w:ascii="Times New Roman" w:hAnsi="Times New Roman" w:cs="Times New Roman"/>
+          <w:sz w:val="24"/>
+          <w:szCs w:val="24"/>
+          <w:highlight w:val="yellow"/>
+        </w:rPr>
+        <w:t>escapt</w:t>
+      </w:r>
+      <w:r>
+        <w:rPr>
+          <w:rFonts w:ascii="Times New Roman" w:hAnsi="Times New Roman" w:cs="Times New Roman"/>
+          <w:sz w:val="24"/>
+          <w:szCs w:val="24"/>
+        </w:rPr>
+        <w:t xml:space="preserve"> et </w:t>
+      </w:r>
+      <w:r>
+        <w:rPr>
+          <w:rFonts w:ascii="Times New Roman" w:hAnsi="Times New Roman" w:cs="Times New Roman"/>
+          <w:sz w:val="24"/>
+          <w:szCs w:val="24"/>
+          <w:highlight w:val="yellow"/>
+        </w:rPr>
+        <w:t>deuise</w:t>
+      </w:r>
+      <w:r>
+        <w:rPr>
+          <w:rFonts w:ascii="Times New Roman" w:hAnsi="Times New Roman" w:cs="Times New Roman"/>
+          <w:sz w:val="24"/>
+          <w:szCs w:val="24"/>
+        </w:rPr>
+        <w:t xml:space="preserve"> et y fui mis comme gouverneurs et cappitaine messire Daviot de Poix chevalier cy devant nommé. </w:t>
+      </w:r>
+    </w:p>
+    <w:p>
+      <w:pPr>
+        <w:jc w:val="both"/>
+        <w:rPr>
+          <w:rFonts w:ascii="Times New Roman" w:hAnsi="Times New Roman" w:cs="Times New Roman"/>
+          <w:sz w:val="24"/>
+          <w:szCs w:val="24"/>
+        </w:rPr>
+      </w:pPr>
+      <w:r>
+        <w:rPr>
+          <w:rFonts w:ascii="Times New Roman" w:hAnsi="Times New Roman" w:cs="Times New Roman"/>
+          <w:sz w:val="24"/>
+          <w:szCs w:val="24"/>
+        </w:rPr>
+        <w:t xml:space="preserve">A l’entrée de Quaresme retourna le duc de Bourgogne en Flandres et fu aux </w:t>
+      </w:r>
+      <w:r>
+        <w:rPr>
+          <w:rFonts w:ascii="Times New Roman" w:hAnsi="Times New Roman" w:cs="Times New Roman"/>
+          <w:sz w:val="24"/>
+          <w:szCs w:val="24"/>
+          <w:highlight w:val="yellow"/>
+        </w:rPr>
+        <w:t>joustes</w:t>
+      </w:r>
+      <w:r>
+        <w:rPr>
+          <w:rFonts w:ascii="Times New Roman" w:hAnsi="Times New Roman" w:cs="Times New Roman"/>
+          <w:sz w:val="24"/>
+          <w:szCs w:val="24"/>
+        </w:rPr>
+        <w:t xml:space="preserve"> de </w:t>
+      </w:r>
+      <w:r>
+        <w:rPr>
+          <w:rFonts w:ascii="Times New Roman" w:hAnsi="Times New Roman" w:cs="Times New Roman"/>
+          <w:sz w:val="24"/>
+          <w:szCs w:val="24"/>
+          <w:highlight w:val="yellow"/>
+        </w:rPr>
+        <w:t>lespniette</w:t>
+      </w:r>
+      <w:r>
+        <w:rPr>
+          <w:rFonts w:ascii="Times New Roman" w:hAnsi="Times New Roman" w:cs="Times New Roman"/>
+          <w:sz w:val="24"/>
+          <w:szCs w:val="24"/>
+        </w:rPr>
+        <w:t xml:space="preserve"> a Lille et la comencha la hayne et le malcalent entre luy et le duc de Golcestre pour cause de ce qu’il estoit venus et entrés pudamement au pays de Haynau lequel pais devoit compteter et appointer comme il disoit au duc de Brabant son cousin, qui estoit le premier mary de ladite dame. Et se nuit, une très grosse guerre entre iceulx ducz de Brabant et de Glocestre pour icelle cause, à laquelle guerre</w:t>
+      </w:r>
+      <w:r>
+        <w:rPr>
+          <w:rFonts w:ascii="Times New Roman" w:hAnsi="Times New Roman" w:cs="Times New Roman"/>
+          <w:sz w:val="24"/>
+          <w:szCs w:val="24"/>
+        </w:rPr>
+        <w:t xml:space="preserve"> iceluy duc de Bourgogne envoia le seigneur de Lille Adam qui aullis en lande de sondit cousin de Brabant. Et fu le siège mis par [f. 456.v] les brabanchons devant la ville de Brainne et fu </w:t>
+      </w:r>
+      <w:r>
+        <w:rPr>
+          <w:rFonts w:ascii="Times New Roman" w:hAnsi="Times New Roman" w:cs="Times New Roman"/>
+          <w:sz w:val="24"/>
+          <w:szCs w:val="24"/>
+          <w:highlight w:val="yellow"/>
+        </w:rPr>
+        <w:t>pourstearste</w:t>
+      </w:r>
+      <w:r>
+        <w:rPr>
+          <w:rFonts w:ascii="Times New Roman" w:hAnsi="Times New Roman" w:cs="Times New Roman"/>
+          <w:sz w:val="24"/>
+          <w:szCs w:val="24"/>
+        </w:rPr>
+        <w:t xml:space="preserve">  que </w:t>
+      </w:r>
+      <w:r>
+        <w:rPr>
+          <w:rFonts w:ascii="Times New Roman" w:hAnsi="Times New Roman" w:cs="Times New Roman"/>
+          <w:sz w:val="24"/>
+          <w:szCs w:val="24"/>
+          <w:highlight w:val="yellow"/>
+        </w:rPr>
+        <w:t>destnité</w:t>
+      </w:r>
+      <w:r>
+        <w:rPr>
+          <w:rFonts w:ascii="Times New Roman" w:hAnsi="Times New Roman" w:cs="Times New Roman"/>
+          <w:sz w:val="24"/>
+          <w:szCs w:val="24"/>
+        </w:rPr>
+        <w:t xml:space="preserve"> </w:t>
+      </w:r>
+      <w:r>
+        <w:rPr>
+          <w:rFonts w:ascii="Times New Roman" w:hAnsi="Times New Roman" w:cs="Times New Roman"/>
+          <w:sz w:val="24"/>
+          <w:szCs w:val="24"/>
+          <w:highlight w:val="yellow"/>
+        </w:rPr>
+        <w:t>euuirz</w:t>
+      </w:r>
+      <w:r>
+        <w:rPr>
+          <w:rFonts w:ascii="Times New Roman" w:hAnsi="Times New Roman" w:cs="Times New Roman"/>
+          <w:sz w:val="24"/>
+          <w:szCs w:val="24"/>
+        </w:rPr>
+        <w:t xml:space="preserve"> le mi march par iceulx brabanchons et y eust grant nombre d’englois occis et pris et s’en y eust plusieurs deliures et remoyes et par les ponpoms et estoit le chief de l’armée dedis brabanchons, le conte de Saint-Pol</w:t>
+      </w:r>
+    </w:p>
+    <w:p>
+      <w:pPr>
+        <w:jc w:val="both"/>
+        <w:rPr>
+          <w:rFonts w:ascii="Times New Roman" w:hAnsi="Times New Roman" w:cs="Times New Roman"/>
+          <w:sz w:val="24"/>
+          <w:szCs w:val="24"/>
+        </w:rPr>
+      </w:pPr>
+      <w:r>
+        <w:rPr>
+          <w:rFonts w:ascii="Times New Roman" w:hAnsi="Times New Roman" w:cs="Times New Roman"/>
+          <w:sz w:val="24"/>
+          <w:szCs w:val="24"/>
+        </w:rPr>
+        <w:t xml:space="preserve">Après la prise de Brainne s’en alla le duc de Glocestre a </w:t>
+      </w:r>
+      <w:r>
+        <w:rPr>
+          <w:rFonts w:ascii="Times New Roman" w:hAnsi="Times New Roman" w:cs="Times New Roman"/>
+          <w:sz w:val="24"/>
+          <w:szCs w:val="24"/>
+          <w:highlight w:val="yellow"/>
+        </w:rPr>
+        <w:t>songuiers</w:t>
+      </w:r>
+      <w:r>
+        <w:rPr>
+          <w:rFonts w:ascii="Times New Roman" w:hAnsi="Times New Roman" w:cs="Times New Roman"/>
+          <w:sz w:val="24"/>
+          <w:szCs w:val="24"/>
+        </w:rPr>
+        <w:t xml:space="preserve"> a toute la puissance pour livrer bataille si comme on disoit ainsi brabanchons et furent une espace les deux puissances a deux journée pris lame de </w:t>
+      </w:r>
+      <w:r>
+        <w:rPr>
+          <w:rFonts w:ascii="Times New Roman" w:hAnsi="Times New Roman" w:cs="Times New Roman"/>
+          <w:sz w:val="24"/>
+          <w:szCs w:val="24"/>
+          <w:highlight w:val="yellow"/>
+        </w:rPr>
+        <w:t>lanteur</w:t>
+      </w:r>
+      <w:r>
+        <w:rPr>
+          <w:rFonts w:ascii="Times New Roman" w:hAnsi="Times New Roman" w:cs="Times New Roman"/>
+          <w:sz w:val="24"/>
+          <w:szCs w:val="24"/>
+        </w:rPr>
+        <w:t xml:space="preserve"> mais en fin se partirent vue grant partie desdis brabanchons et nuit sans parler et s’en retournèrent en leur pais asses honteusement dont les seigneurs de Wesemalle de Rochelaer de Nassue qui ainsi eurent grant charge car ilz laissèrent les conte de Saint-Pol quiterient les champs bien seul et se neuissent este les piccars et ceulx de Tournay qui y estoient a grant puissance lesdis conte euist esté en grant aventure car les engloix seurent bien la de partie desdis seigneurs et brabanchons et les voloient pour sieur mais ilz n’y firent gaires </w:t>
+      </w:r>
+      <w:r>
+        <w:rPr>
+          <w:rFonts w:ascii="Times New Roman" w:hAnsi="Times New Roman" w:cs="Times New Roman"/>
+          <w:sz w:val="24"/>
+          <w:szCs w:val="24"/>
+        </w:rPr>
+        <w:lastRenderedPageBreak/>
+        <w:t xml:space="preserve">de mal par l’eimpeschement dedis piccars qui se tinrent ensamble avoiec le dit conte de Saint-Pol, et firent nombre lesdis brabanchons pris que tout s’en allèrent sans mot dire. </w:t>
+      </w:r>
+    </w:p>
+    <w:p>
+      <w:pPr>
+        <w:jc w:val="both"/>
+        <w:rPr>
+          <w:rFonts w:ascii="Times New Roman" w:hAnsi="Times New Roman" w:cs="Times New Roman"/>
+          <w:sz w:val="24"/>
+          <w:szCs w:val="24"/>
+        </w:rPr>
+      </w:pPr>
+      <w:r>
+        <w:rPr>
+          <w:rFonts w:ascii="Times New Roman" w:hAnsi="Times New Roman" w:cs="Times New Roman"/>
+          <w:sz w:val="24"/>
+          <w:szCs w:val="24"/>
+        </w:rPr>
+        <w:t xml:space="preserve">[f. 457.v]  </w:t>
+      </w:r>
+      <w:r>
+        <w:rPr>
+          <w:rFonts w:ascii="Times New Roman" w:hAnsi="Times New Roman" w:cs="Times New Roman"/>
+          <w:sz w:val="24"/>
+          <w:szCs w:val="24"/>
+        </w:rPr>
+        <w:t xml:space="preserve">Devant icelle gherre firent plusieurs lectres envoyés du duc de Glocestre au duc de Bourgogne et ossi d’iceluy de Bourgogne ainsi de Glocestre dont le teneur de icelles qui suivent les plus grandes seust l’une après l’autre. </w:t>
+      </w:r>
+    </w:p>
+    <w:p>
+      <w:pPr>
+        <w:jc w:val="center"/>
+        <w:rPr>
+          <w:rFonts w:ascii="Times New Roman" w:hAnsi="Times New Roman" w:cs="Times New Roman"/>
+          <w:sz w:val="24"/>
+          <w:szCs w:val="24"/>
+        </w:rPr>
+      </w:pPr>
+      <w:r>
+        <w:rPr>
+          <w:rFonts w:ascii="Times New Roman" w:hAnsi="Times New Roman" w:cs="Times New Roman"/>
+          <w:sz w:val="24"/>
+          <w:szCs w:val="24"/>
+        </w:rPr>
+        <w:t>Et présenter s’ensirent le teneur des premières lectres dudis duc de Glocestre.</w:t>
+      </w:r>
+    </w:p>
+    <w:p>
+      <w:pPr>
+        <w:jc w:val="both"/>
+        <w:rPr>
+          <w:rFonts w:ascii="Times New Roman" w:hAnsi="Times New Roman" w:cs="Times New Roman"/>
+          <w:sz w:val="24"/>
+          <w:szCs w:val="24"/>
+        </w:rPr>
+      </w:pPr>
+      <w:r>
+        <w:rPr>
+          <w:rFonts w:ascii="Times New Roman" w:hAnsi="Times New Roman" w:cs="Times New Roman"/>
+          <w:sz w:val="24"/>
+          <w:szCs w:val="24"/>
+        </w:rPr>
+        <w:t>« Hault et puissant prince, trèschier et trésamé cousin, nouvelles me sont venues que en vo</w:t>
+      </w:r>
+      <w:r>
+        <w:rPr>
+          <w:rFonts w:ascii="Times New Roman" w:hAnsi="Times New Roman" w:cs="Times New Roman"/>
+          <w:sz w:val="24"/>
+          <w:szCs w:val="24"/>
+        </w:rPr>
+        <w:t>s</w:t>
+      </w:r>
+      <w:r>
+        <w:rPr>
+          <w:rFonts w:ascii="Times New Roman" w:hAnsi="Times New Roman" w:cs="Times New Roman"/>
+          <w:sz w:val="24"/>
+          <w:szCs w:val="24"/>
+        </w:rPr>
+        <w:t xml:space="preserve"> terres et seignouries parde</w:t>
+      </w:r>
+      <w:r>
+        <w:rPr>
+          <w:rFonts w:ascii="Times New Roman" w:hAnsi="Times New Roman" w:cs="Times New Roman"/>
+          <w:sz w:val="24"/>
+          <w:szCs w:val="24"/>
+        </w:rPr>
+        <w:t>ch</w:t>
+      </w:r>
+      <w:r>
+        <w:rPr>
+          <w:rFonts w:ascii="Times New Roman" w:hAnsi="Times New Roman" w:cs="Times New Roman"/>
+          <w:sz w:val="24"/>
+          <w:szCs w:val="24"/>
+        </w:rPr>
+        <w:t>a on a publié et fait cr</w:t>
+      </w:r>
+      <w:r>
+        <w:rPr>
+          <w:rFonts w:ascii="Times New Roman" w:hAnsi="Times New Roman" w:cs="Times New Roman"/>
+          <w:sz w:val="24"/>
+          <w:szCs w:val="24"/>
+        </w:rPr>
+        <w:t xml:space="preserve">iz </w:t>
+      </w:r>
+      <w:r>
+        <w:rPr>
+          <w:rFonts w:ascii="Times New Roman" w:hAnsi="Times New Roman" w:cs="Times New Roman"/>
+          <w:sz w:val="24"/>
+          <w:szCs w:val="24"/>
+        </w:rPr>
+        <w:t>de par vous que toutes gens disposés aux armes soient prestz pour aller en la compaignie de messire Jehan de Luxembourg ou service de mon cousin le duc de Brabant à l’encontre de moy, mes amis, bien veul</w:t>
+      </w:r>
+      <w:r>
+        <w:rPr>
+          <w:rFonts w:ascii="Times New Roman" w:hAnsi="Times New Roman" w:cs="Times New Roman"/>
+          <w:sz w:val="24"/>
+          <w:szCs w:val="24"/>
+        </w:rPr>
+        <w:t>l</w:t>
+      </w:r>
+      <w:r>
+        <w:rPr>
+          <w:rFonts w:ascii="Times New Roman" w:hAnsi="Times New Roman" w:cs="Times New Roman"/>
+          <w:sz w:val="24"/>
+          <w:szCs w:val="24"/>
+        </w:rPr>
+        <w:t xml:space="preserve">ans et suges. En donnant à entendre contre vérité plusieurs choses. Autant ou plus en ay apperceu par une coppie de certaines lectres qui se dient de vostre part, escriptes en vostre ville de Digon, le XXe jour de décembre, lesquelles publicacions et lectres comme je croy ne viennent de vostre sceu ou ordonnance pour tant que assés scavés ce que le tamps passé ay fait à vostre prière, contemplacion et resqueste et par quantes fois, soubz mon beau frère le régent et vous, me suis submiz pour cuidier appaisier le différent et discord dont en icelles lectres est faite mencion, et qui est entre mondit cousin de Brabant et moy, quantes journées en ay acceptées et quelles offres à mon préjudice, en ai fait faire ; auxquelles comme vous scavés ceulx de la partie de Brabant ne volrent oncques descendre, ne prendre aucun traictié. Supposé que icelles lectres soient coulourées au contraire ainsi que par la copie d’icelles se vous le voulés visiter apparoir vous pourra. Et je scay ossi que ce que fait en ay n’est [f. 457.r] eslongié de vostre bonne mémoire. Et si scavés que, se prochaineté de linage vous vouloit mouvoir d’aucune chose faire, plus tost devriés estre enclin de aidier à ma partie qu’à l’autre veu que ma compaigne et espouse est deux fois vostre cousine germaine. Et que mondit cousin de Brabant de tant ne vous appartient. Et encores oultre y estes obligié par le traictié de la paix par vous et moy solempnelement jurée ce que oncques ne jura le duc de Brabant. </w:t>
+      </w:r>
+      <w:r>
+        <w:rPr>
+          <w:rFonts w:ascii="Times New Roman" w:hAnsi="Times New Roman" w:cs="Times New Roman"/>
+          <w:sz w:val="24"/>
+          <w:szCs w:val="24"/>
+        </w:rPr>
+        <w:t>Mais comme vous scavés a fait aliances contraires qui contre lui vous devroient mouvoir. Lequel traictié n’a esté par moy enfraint, ne jà sera ains de l’avoir pensé se me seroit moult grief et me sembleroit se fait l’avoie que depuis ne me porroit bien venir ainsy qu’il ne feroit. Et ossi tieng-je certain que en vostre vie ne feriés le contraire. Et d’autre part n’avés encore peu apercevoir que avant ne depuis que je suis par deçà n’aye tousjours esté désirant de à vous et aux vostres complaire. Ne que j’aye fait, procuré ou porté ou souffert procurer ou faire à vous ne à voz sugets aucuns griefs ou dommages. Mais lesdis sugets ay traictié et eu ossi pour recommandés comme les miens propres comme de ce vos diz sugets vous pueent donner congnoissance. Avec ce scavés comment piéça vons ay escript que vray est que par de</w:t>
+      </w:r>
+      <w:r>
+        <w:rPr>
+          <w:rFonts w:ascii="Times New Roman" w:hAnsi="Times New Roman" w:cs="Times New Roman"/>
+          <w:sz w:val="24"/>
+          <w:szCs w:val="24"/>
+        </w:rPr>
+        <w:t>ch</w:t>
+      </w:r>
+      <w:r>
+        <w:rPr>
+          <w:rFonts w:ascii="Times New Roman" w:hAnsi="Times New Roman" w:cs="Times New Roman"/>
+          <w:sz w:val="24"/>
+          <w:szCs w:val="24"/>
+        </w:rPr>
+        <w:t xml:space="preserve">a ne me suis entremis de demander autrui chose ains suis content de avoir ce qui me appartient à cause de madite compaigne, vostre cousine. Et qu’à l’ayde de Dieu garderay tant qu’elle vivra, qui bien me suffit. </w:t>
+      </w:r>
+      <w:r>
+        <w:rPr>
+          <w:rFonts w:ascii="Times New Roman" w:hAnsi="Times New Roman" w:cs="Times New Roman"/>
+          <w:sz w:val="24"/>
+          <w:szCs w:val="24"/>
+        </w:rPr>
+        <w:t>Et se aucune chose me a convenu et me convient faire contre mondit cousin comme vous avés sceu n’en suis encoulpé mais par contrainte par ses emprises pour mon honneur garder et mon pais [f. 458.r] deffendre, le m’a convenu faire seloncq que scavoir le po</w:t>
+      </w:r>
+      <w:r>
+        <w:rPr>
+          <w:rFonts w:ascii="Times New Roman" w:hAnsi="Times New Roman" w:cs="Times New Roman"/>
+          <w:sz w:val="24"/>
+          <w:szCs w:val="24"/>
+        </w:rPr>
+        <w:t>rr</w:t>
+      </w:r>
+      <w:r>
+        <w:rPr>
+          <w:rFonts w:ascii="Times New Roman" w:hAnsi="Times New Roman" w:cs="Times New Roman"/>
+          <w:sz w:val="24"/>
+          <w:szCs w:val="24"/>
+        </w:rPr>
+        <w:t>e</w:t>
+      </w:r>
+      <w:r>
+        <w:rPr>
+          <w:rFonts w:ascii="Times New Roman" w:hAnsi="Times New Roman" w:cs="Times New Roman"/>
+          <w:sz w:val="24"/>
+          <w:szCs w:val="24"/>
+        </w:rPr>
+        <w:t>s</w:t>
+      </w:r>
+      <w:r>
+        <w:rPr>
+          <w:rFonts w:ascii="Times New Roman" w:hAnsi="Times New Roman" w:cs="Times New Roman"/>
+          <w:sz w:val="24"/>
+          <w:szCs w:val="24"/>
+        </w:rPr>
+        <w:t xml:space="preserve">. A la vérité laquelle comme je tiens en scavés desja qui sont assez notifians par lesquelles je ne puis croire qu’oncques lesdites publications et lectres procédassent de vostre sceu ou certaine congnoissance. Pour ce hault et puissance prince mon très chier et trésamé cousin je vous prie très adcertes que ce que dessus est dit vueillés bien considérer c’est assavoir ce que j’ay fait à vostre contemplacion et requeste. Le refus de l’autre partie, la prochaineré de linage, le traictié de paix que n’ay fait contre aucune chose du vostre et les dictes </w:t>
+      </w:r>
+      <w:r>
+        <w:rPr>
+          <w:rFonts w:ascii="Times New Roman" w:hAnsi="Times New Roman" w:cs="Times New Roman"/>
+          <w:sz w:val="24"/>
+          <w:szCs w:val="24"/>
+        </w:rPr>
+        <w:lastRenderedPageBreak/>
+        <w:t>entreprinses de mes adversaires. Et je croy que supposé ores que ainsy soit que on m’a donné à congnoistre que ne puis encore croire et bien y pensé prenderés autre conseil et serés d’opinion</w:t>
+      </w:r>
+      <w:r>
+        <w:rPr>
+          <w:rFonts w:ascii="Times New Roman" w:hAnsi="Times New Roman" w:cs="Times New Roman"/>
+          <w:sz w:val="24"/>
+          <w:szCs w:val="24"/>
+        </w:rPr>
+        <w:t xml:space="preserve"> contraire. Quant aultrement faire le voudrés Dieu à cuy on ne puet riens céler, mon bon droit et le serment que y avès, je y appelle. Hault et puissant prince très chier et trésamé cousin, par ce porteur me faites scavoir de vostre intencion. Avecques, s’il est aucune chose que pour vous faire puisse, je m’y employerai de bon cœur. Nostre Seigneur le scet qui soit garde de vous. Escript en ma ville de Mons, soubz mon signet le XIIe jour de janvier. ». </w:t>
+      </w:r>
+    </w:p>
+    <w:p>
+      <w:pPr>
+        <w:jc w:val="center"/>
+        <w:rPr>
+          <w:rFonts w:ascii="Times New Roman" w:hAnsi="Times New Roman" w:cs="Times New Roman"/>
+          <w:sz w:val="24"/>
+          <w:szCs w:val="24"/>
+        </w:rPr>
+      </w:pPr>
+      <w:r>
+        <w:rPr>
+          <w:rFonts w:ascii="Times New Roman" w:hAnsi="Times New Roman" w:cs="Times New Roman"/>
+          <w:sz w:val="24"/>
+          <w:szCs w:val="24"/>
+        </w:rPr>
+        <w:t>Coppie des premières lectres de monseigneur de Bourgogne en responces aux lectres cy dessus escriptes.</w:t>
+      </w:r>
+    </w:p>
+    <w:p>
+      <w:pPr>
+        <w:jc w:val="both"/>
+        <w:rPr>
+          <w:rFonts w:ascii="Times New Roman" w:hAnsi="Times New Roman" w:cs="Times New Roman"/>
+          <w:sz w:val="24"/>
+          <w:szCs w:val="24"/>
+        </w:rPr>
+      </w:pPr>
+      <w:r>
+        <w:rPr>
+          <w:rFonts w:ascii="Times New Roman" w:hAnsi="Times New Roman" w:cs="Times New Roman"/>
+          <w:sz w:val="24"/>
+          <w:szCs w:val="24"/>
+        </w:rPr>
+        <w:t>« </w:t>
+      </w:r>
+      <w:r>
+        <w:rPr>
+          <w:rFonts w:ascii="Times New Roman" w:hAnsi="Times New Roman" w:cs="Times New Roman"/>
+          <w:sz w:val="24"/>
+          <w:szCs w:val="24"/>
+        </w:rPr>
+        <w:t>Hault et puissant prince, Humfroy duc de Glocestre. Je Philippe, duc de Bourgogne, conte e Flandres, d’Artois et de Bourgogne, ay receus vos lectres à moy adréçans, escriptes à Mons en Haynau soubz vostre signet, le XIIe jour de jenvier derrain passé, contenans plusieurs choses et entre les autres, que avés oy nouvelles que ne mes terres et seignouries par de ça on a fait publier et cryer de par moy que toutes gens [f. 458.v] disposés aux armes fussent pretz pour aller en la compaignie de nostre très chier et trésamé cousin messire Jehan de Luxembourg et autres pour aller ou service de mon très chier et trésamé, le duc de Brabant, à l’encontre de vous, voz bienvueillans et sugets en donnant plusieurs choses à entendre contre vérité comme portent vozdictes lectres et que autant ou plus en avés aperceu par la copie que envoyé m’avez de certaines lectres qui se dient de ma part escriptes en ma ville de Digon, le XXIe jour de décembre. Sur ce hault et puissant prince, de la plus grande partie d’icelles, voz lectres je me passe de faire récitacion et responces, car gaires ou rien ne m’en est fors de ce qui touche à mon honneur</w:t>
+      </w:r>
+      <w:r>
+        <w:rPr>
+          <w:rFonts w:ascii="Times New Roman" w:hAnsi="Times New Roman" w:cs="Times New Roman"/>
+          <w:sz w:val="24"/>
+          <w:szCs w:val="24"/>
+        </w:rPr>
+        <w:t xml:space="preserve"> que je ne vueil ne doy souffrir, blasmer ne charger contre droit et raison. Et pour tant vous escrips et signifie que les lectres et publicacions d’icelles semblables et substance à la dicte copie que m’avés envoyée procèdent de mon sceu et les ay ordonnées mandées et commandées estre faictes. A quoy ay esté meu du refus par vous fait de obtempérer aux articles et poins derrenièrement par beau frère le régent et moy à grant délibéracion de conseil à Paris, advisés et depuis à vous présentés pour l’apaisement </w:t>
+      </w:r>
+      <w:r>
+        <w:rPr>
+          <w:rFonts w:ascii="Times New Roman" w:hAnsi="Times New Roman" w:cs="Times New Roman"/>
+          <w:sz w:val="24"/>
+          <w:szCs w:val="24"/>
+        </w:rPr>
+        <w:t xml:space="preserve">du content et discord d’entre mon très chier et trésamé cousin le duc de Brabant d’une part, et vous d’autre. Lesquelz articles iceluy mondit cousin de Brabant pour Dieu mettre de son costé et complaire audit beaufrère et à moy, octroyés et accordés. Mais ce non obstant vous après vostre dit refus et sans vouloir attendre du procès pendant en la court de Romme sur ledit content estes à puissance d’armes et de gherre entrré ou pais de Haynau vous esforçant [f. 459.r] de en débouter mondit cousin de Brabant et luy en oster sa possession. Et de ces choses sont mesdictes lectres cassées. Qui sont certaines et véritables si comme vous porrés scavoir et ygnorer et nyer ne le porrés. Si n’ay en ce riens donné à entendre contre vérité comme mençonnièrement et à tort me mettés sus et voulés chargier comme il me samble par coz lectres dessusdites, lesquelles je garde pardevers moy pour enseignier quand tamps sera. Assez voy et trop m’est deshonneur et oultrage que fait avés et esforcées faire à mondit cousin de Brabant, sans vouloir </w:t>
+      </w:r>
+      <w:r>
+        <w:rPr>
+          <w:rFonts w:ascii="Times New Roman" w:hAnsi="Times New Roman" w:cs="Times New Roman"/>
+          <w:sz w:val="24"/>
+          <w:szCs w:val="24"/>
+        </w:rPr>
+        <w:t xml:space="preserve"> chargier mon honneur et renommée que endurer ne vouldroie ne vueil de vous ne d’autre. Aussi, croy-je que ceulx à qui je atiens et qui me attiennent de sang linage et affinité et mes loiaux féaulx vassaulx et subges qui si grandement et si loialement ont servi messeigneurs mes prédécesseurs et moy ne le vouldroient pas ainsy passer jen souffrir. Pour ce est-il, que je vous somme et requiers par ces lectres que vous rapellés et desdites ce que m’avés escript que j’ay donné chose à entendre contre vérité comme dit est et selonc ce que contiennent vos dictes lectres et escrips patens. Et se faire ne le voulez et que veuilliés maintenir devant ladite parolle ou chose qui puist chargiuer mon honneur et renommée je suis et seray prest de m’en deffendre de mon corps contre le vostre et de vous </w:t>
+      </w:r>
+      <w:r>
+        <w:rPr>
+          <w:rFonts w:ascii="Times New Roman" w:hAnsi="Times New Roman" w:cs="Times New Roman"/>
+          <w:sz w:val="24"/>
+          <w:szCs w:val="24"/>
+        </w:rPr>
+        <w:lastRenderedPageBreak/>
+        <w:t>combatre à l’ayde de Dieu et de Nostre-Dame en prenant jour raisonnable et compétent par devant très hault, très excellent et très puissant prince l’empereur, mon très chier seigneur [f. 459.v] et cousin. Et adfin que vous et tout le monde voie que je vueil abregier ceste chose et garder mon honneur estroitement se mieulx vous plaist je suis content que nous prenons à juge mon très chier et trésamé et aussi le vostre, beau frère, le régent duc de Bethefort, lequel par raison ne debverés refuser car il est tel prince que je scay qu’à vous à moy et à tous les autres il voudroit estre droiturier juge. Et pour l’onneur et révérence à Dieu, et pour éviter effusion de sang chrestien et la destruction du peuple dont en mon cuer ay compacion il doibt à vous et à moy qui sommes chevaliers adolescens estre plus convenable ou cas que les parolles dessudites vouldriés par maintenir que par mon corps sans plus ceste querelle soit menée à fin sans y aller avant par voies de gherre dont il convendroit mains gentilz hommes et autres tant de vostre ost comme du mien finer leurs jours piteusement. Laquelle chose me déplairoit se ainsy le falloit faire, et aussy devroit-il faire à vous veu que la gherre des chrestiens doit desplaireà tous prince</w:t>
+      </w:r>
+      <w:r>
+        <w:rPr>
+          <w:rFonts w:ascii="Times New Roman" w:hAnsi="Times New Roman" w:cs="Times New Roman"/>
+          <w:sz w:val="24"/>
+          <w:szCs w:val="24"/>
+        </w:rPr>
+        <w:t xml:space="preserve"> catholique et à moy a elle despleu et desplait se autrement se porroit faire. Hault et puissant prince sur le contenu de cestes me vueilliés faire responce par vos lectres patentes et par le porteur de cestes ou par autre le plus brief que faire se pourra sans proroguier ceste chose par escriptures ou autrement. Car j’ay désir que ceste besogne preigne brève conclusion pour mon honneur et ne doy laissier ne laisseray qu’elle demeure en ce point. [f. 460.r]Et sur ceste matière après la réception de vos lectres desssusdites vous eusse plus tost fait reponce et rescript se n’eussent esté plusieurs grandes occupacions qui depuis me sont seurvenues et m’ont retardé. Et adfin qu’il vous appère que ce vient de mon sceu et propre mouvement j’ay escript mon nom à ces présentes et à icelles fait mettre mon signet. Escript le XIIIe jour de march l’an mil IIIIc et XXIIII</w:t>
+      </w:r>
+    </w:p>
+    <w:p>
+      <w:pPr>
+        <w:jc w:val="both"/>
+        <w:rPr>
+          <w:rFonts w:ascii="Times New Roman" w:hAnsi="Times New Roman" w:cs="Times New Roman"/>
+          <w:sz w:val="24"/>
+          <w:szCs w:val="24"/>
+        </w:rPr>
+      </w:pPr>
+      <w:r>
+        <w:rPr>
+          <w:rFonts w:ascii="Times New Roman" w:hAnsi="Times New Roman" w:cs="Times New Roman"/>
+          <w:sz w:val="24"/>
+          <w:szCs w:val="24"/>
+        </w:rPr>
+        <w:t>De par le Duc de Bourgogne, conte de Flandres et de Bourgogne. »</w:t>
+      </w:r>
+    </w:p>
+    <w:p>
+      <w:pPr>
+        <w:jc w:val="center"/>
+        <w:rPr>
+          <w:rFonts w:ascii="Times New Roman" w:hAnsi="Times New Roman" w:cs="Times New Roman"/>
+          <w:sz w:val="24"/>
+          <w:szCs w:val="24"/>
+        </w:rPr>
+      </w:pPr>
+      <w:r>
+        <w:rPr>
+          <w:rFonts w:ascii="Times New Roman" w:hAnsi="Times New Roman" w:cs="Times New Roman"/>
+          <w:sz w:val="24"/>
+          <w:szCs w:val="24"/>
+        </w:rPr>
+        <w:t>Coppie de scondes lectres de monseigneur de Glocestre rensuies à icelles devant dittes.</w:t>
+      </w:r>
+    </w:p>
+    <w:p>
+      <w:pPr>
+        <w:jc w:val="both"/>
+        <w:rPr>
+          <w:rFonts w:ascii="Times New Roman" w:hAnsi="Times New Roman" w:cs="Times New Roman"/>
+          <w:sz w:val="24"/>
+          <w:szCs w:val="24"/>
+        </w:rPr>
+      </w:pPr>
+      <w:r>
+        <w:rPr>
+          <w:rFonts w:ascii="Times New Roman" w:hAnsi="Times New Roman" w:cs="Times New Roman"/>
+          <w:sz w:val="24"/>
+          <w:szCs w:val="24"/>
+        </w:rPr>
+        <w:t>« Hault et puissant prince, Phelippe duc de Bourgogne, conte de Flandres d’Artois et de Bourgogne. Je Humphroy, filz, frère et oncle des rois d’Engleterre, duc de Glocestre conte de Haynau, de Hollande et de Zélande et de Penebruch, seigneur de Frize et grant chambellan d’Engleterre ay reçeu voz lectres en forme de plaquart à moy adréçans escriptes le XIIIe jour de ce mois, lesquelles</w:t>
+      </w:r>
+      <w:r>
+        <w:rPr>
+          <w:rFonts w:ascii="Times New Roman" w:hAnsi="Times New Roman" w:cs="Times New Roman"/>
+          <w:sz w:val="24"/>
+          <w:szCs w:val="24"/>
+        </w:rPr>
+        <w:t xml:space="preserve">, adfin qu’il me appère que le contenu vient de vostre nom et à icelles fait mettre vostre signet. Desquelles pour la greigneur partie réciter m’est aussi peu ou mains qu’il est à vous des miennes, à vous adréchans escriptes en ma bonne ville de Mons en ma contée de Haynau soubz mon signet le XIIe jour de jenvier darrain passé, se n’est en tant qu’elles font mencion du refus que vous dites par moy estre fait pour non vouloir appaisier le discord qui est entre [f. 460.v]  mon cousin le duc de Brabant d’une part et moy d’autre qui est en mains que vérité. Car mon très chier et trésamé frère le régent duc de Bethefort et tout le conseil de France scèvent que j’en ay fait et aussy faites cous, ignorer le volés ne porre vous. Et que dites que mencionneèrement et à tort par mes dites lectres vous ay mius sur aucune chose et vous samble que assez trop vous estoit du déshonneur et outrage que vous m’imposés avoir fait à mondit cousin de Brabant sans vouloir changier vostre honneur et renommée pour quoy me sommés et requerés par vosdites lettres de rappler et desdire ce que par les dites miennes escript vous ay ou se ce nom vous estes prest de deffendre vostre corps contre le mien et de moy combatre si vous laisse scavoir que le contenu de mesdites lectres je dy et tieng estre vrai et d’encoste iceluy vueil demourer et desja approouvé par ce que voz gens et à vostre mandement ont fait et perpétré en madite contrée ne pour vous ne pour autre ne sera par moy rappelé, ains à l’ayde de Dieu, </w:t>
+      </w:r>
+      <w:r>
+        <w:rPr>
+          <w:rFonts w:ascii="Times New Roman" w:hAnsi="Times New Roman" w:cs="Times New Roman"/>
+          <w:sz w:val="24"/>
+          <w:szCs w:val="24"/>
+        </w:rPr>
+        <w:lastRenderedPageBreak/>
+        <w:t xml:space="preserve">de Nostre-Dame et de Monseigneur Saint-Jorge, le contenu en mesdites lectres vous feray de mon corps cognoistre et jehir estre vérité pardevant quelque des juges que avés esleus car tous deux me sont indifférens. Et pour ce que désirés la chose estre briève comme je fais pareillement ce que mondit beau frère est plus prest je suis content de parfaire la chose par devant luy et le accepte pour juge et le jour que vous meiste en mon </w:t>
+      </w:r>
+      <w:r>
+        <w:rPr>
+          <w:rFonts w:ascii="Times New Roman" w:hAnsi="Times New Roman" w:cs="Times New Roman"/>
+          <w:sz w:val="24"/>
+          <w:szCs w:val="24"/>
+        </w:rPr>
+        <w:t xml:space="preserve">election je vous assigne le jour de Monseigneur Saint-Jorge prochain venant ou autre à la dicrécion de mondit frère. Auquel plaisir de Dieu je serai prest et ne [f. 461.r] et ne faudrai. Et en cas que mondit frère ne voudra sur lui emprender la chose je suis content que ce soit devant très hault et puissant prince l’empereur. Et pareillement se l’empereur ne le volt devant beau frère Heldeberch ou autre juge indifférent. Mais pour ce que ne scay se vous voudrés demourer d’encoste vostre signe je vous somme et requiers que par le porteur de ceste m’envoiez autres lectres qui soient scellés de vostre seel pareillement que du mien sont ces présentes. Et quant audit Brabant, se voulez ou osez dire qu’il ait meilleur droit que moy en ceste présente querelle je suis prest de vous le faire jehir de mon corps contre le vostre au jour et devant ceulx que dessus est dit, que j’ay meilleur droit et ay à la grâce de Dieu, Nostre-Dame et Saint-Jorge. Et adfin qu’il vous appere que ce que dessus est dit je vuel entretenir faire et accomplir j’ay escript mon nom à ces présentes et à icelles fait mettre mon seel. Escript en la ville de Soignies, le XVIe jour du mois de march, l’an mil IIII et XXIIII. </w:t>
+      </w:r>
+    </w:p>
+    <w:p>
+      <w:pPr>
+        <w:jc w:val="both"/>
+        <w:rPr>
+          <w:rFonts w:ascii="Times New Roman" w:hAnsi="Times New Roman" w:cs="Times New Roman"/>
+          <w:sz w:val="24"/>
+          <w:szCs w:val="24"/>
+        </w:rPr>
+      </w:pPr>
+      <w:r>
+        <w:rPr>
+          <w:rFonts w:ascii="Times New Roman" w:hAnsi="Times New Roman" w:cs="Times New Roman"/>
+          <w:sz w:val="24"/>
+          <w:szCs w:val="24"/>
+        </w:rPr>
+        <w:t xml:space="preserve">Ce par le duc de Glocestre, conte de Haynau, Hollande, Zélande, seigneur de Frise, et grant Chambellan d’Engleterre. </w:t>
+      </w:r>
+    </w:p>
+    <w:p>
+      <w:pPr>
+        <w:jc w:val="both"/>
+        <w:rPr>
+          <w:rFonts w:ascii="Times New Roman" w:hAnsi="Times New Roman" w:cs="Times New Roman"/>
+          <w:sz w:val="24"/>
+          <w:szCs w:val="24"/>
+        </w:rPr>
+      </w:pPr>
+      <w:r>
+        <w:rPr>
+          <w:rFonts w:ascii="Times New Roman" w:hAnsi="Times New Roman" w:cs="Times New Roman"/>
+          <w:sz w:val="24"/>
+          <w:szCs w:val="24"/>
+        </w:rPr>
+        <w:t xml:space="preserve">[f. 461.v] </w:t>
+      </w:r>
+      <w:r>
+        <w:rPr>
+          <w:rFonts w:ascii="Times New Roman" w:hAnsi="Times New Roman" w:cs="Times New Roman"/>
+          <w:sz w:val="24"/>
+          <w:szCs w:val="24"/>
+        </w:rPr>
+        <w:t xml:space="preserve">Coppie des secondes lectres du duc de Bourgogne. </w:t>
+      </w:r>
+    </w:p>
+    <w:p>
+      <w:pPr>
+        <w:jc w:val="both"/>
+        <w:rPr>
+          <w:rFonts w:ascii="Times New Roman" w:hAnsi="Times New Roman" w:cs="Times New Roman"/>
+          <w:sz w:val="24"/>
+          <w:szCs w:val="24"/>
+        </w:rPr>
+      </w:pPr>
+      <w:r>
+        <w:rPr>
+          <w:rFonts w:ascii="Times New Roman" w:hAnsi="Times New Roman" w:cs="Times New Roman"/>
+          <w:sz w:val="24"/>
+          <w:szCs w:val="24"/>
+        </w:rPr>
+        <w:t>«Hault et puissant prince Humphroy duc de Glocestre. Je Philippe duc de Bourgogne, conte de Flandres, d’Artois et de Bourgogne, ay au jour duy receu vos lectres patentes escriptes et signés le XXe jour de ce moix, sellées de vostre seel et signées de vostre main, respondans aux miennes que derrenièrement vous envoiay, escriptes le XIIIe jour de ce présent mois lesquelles faisoient mencion que vous avez refusé le traictié par grande délibéracion advisé par beau frère</w:t>
+      </w:r>
+      <w:r>
+        <w:rPr>
+          <w:rFonts w:ascii="Times New Roman" w:hAnsi="Times New Roman" w:cs="Times New Roman"/>
+          <w:sz w:val="24"/>
+          <w:szCs w:val="24"/>
+        </w:rPr>
+        <w:t xml:space="preserve"> le régent et moy, sur le discord</w:t>
+      </w:r>
+    </w:p>
+    <w:p>
+      <w:pPr>
+        <w:jc w:val="both"/>
+        <w:rPr>
+          <w:rFonts w:ascii="Times New Roman" w:hAnsi="Times New Roman" w:cs="Times New Roman"/>
+          <w:sz w:val="24"/>
+          <w:szCs w:val="24"/>
+        </w:rPr>
+      </w:pPr>
+    </w:p>
+    <w:p>
+      <w:pPr>
+        <w:jc w:val="center"/>
+        <w:rPr>
+          <w:rFonts w:ascii="Times New Roman" w:hAnsi="Times New Roman" w:cs="Times New Roman"/>
+          <w:sz w:val="24"/>
+          <w:szCs w:val="24"/>
+        </w:rPr>
+      </w:pPr>
     </w:p>
     <w:p>
       <w:pPr>
@@ -8052,6 +11552,63 @@
       <w:pPr>
         <w:pStyle w:val="Notedebasdepage"/>
       </w:pPr>
+    </w:p>
+  </w:footnote>
+  <w:footnote w:id="46">
+    <w:p>
+      <w:pPr>
+        <w:pStyle w:val="Notedebasdepage"/>
+      </w:pPr>
+      <w:r>
+        <w:rPr>
+          <w:rStyle w:val="Appelnotedebasdep"/>
+        </w:rPr>
+        <w:footnoteRef/>
+      </w:r>
+      <w:r>
+        <w:t xml:space="preserve"> Il s’agit du second mariage de Philippe le Bon avec Bonne d’Artois, veuve du conte Philippe de Nevers, tué à Azincourt. Elle meurt l’année suivant son remariage, en septembre 1425. </w:t>
+      </w:r>
+    </w:p>
+  </w:footnote>
+  <w:footnote w:id="47">
+    <w:p>
+      <w:pPr>
+        <w:pStyle w:val="Notedebasdepage"/>
+      </w:pPr>
+      <w:r>
+        <w:rPr>
+          <w:rStyle w:val="Appelnotedebasdep"/>
+        </w:rPr>
+        <w:footnoteRef/>
+      </w:r>
+      <w:r>
+        <w:t xml:space="preserve"> Mariage traité entrer Charles 1</w:t>
+      </w:r>
+      <w:r>
+        <w:rPr>
+          <w:vertAlign w:val="superscript"/>
+        </w:rPr>
+        <w:t>er</w:t>
+      </w:r>
+      <w:r>
+        <w:t xml:space="preserve"> de Bourbon et Agnès de Bourgogne, fille de Jean sans Peur. </w:t>
+      </w:r>
+    </w:p>
+  </w:footnote>
+  <w:footnote w:id="48">
+    <w:p>
+      <w:pPr>
+        <w:pStyle w:val="Notedebasdepage"/>
+      </w:pPr>
+      <w:r>
+        <w:rPr>
+          <w:rStyle w:val="Appelnotedebasdep"/>
+        </w:rPr>
+        <w:footnoteRef/>
+      </w:r>
+      <w:r>
+        <w:t xml:space="preserve"> Monstrelet indique la date du 26 février. </w:t>
+      </w:r>
     </w:p>
   </w:footnote>
 </w:footnotes>

</xml_diff>